<commit_message>
update doc with security instructions
</commit_message>
<xml_diff>
--- a/Docs/CAPMATCH SERVER ENDPOINTS.docx
+++ b/Docs/CAPMATCH SERVER ENDPOINTS.docx
@@ -2263,20 +2263,38 @@
           <w:iCs/>
           <w:lang w:val="en-US"/>
         </w:rPr>
-        <w:t>SIGNING UP</w:t>
-      </w:r>
-    </w:p>
-    <w:p>
-      <w:pPr>
-        <w:rPr>
-          <w:lang w:val="en-US"/>
-        </w:rPr>
-      </w:pPr>
-      <w:r>
-        <w:rPr>
-          <w:lang w:val="en-US"/>
-        </w:rPr>
-        <w:t xml:space="preserve">To sign up, send a POST request with the signup details to </w:t>
+        <w:t>SECURITY</w:t>
+      </w:r>
+    </w:p>
+    <w:p>
+      <w:pPr>
+        <w:rPr>
+          <w:lang w:val="en-US"/>
+        </w:rPr>
+      </w:pPr>
+      <w:r>
+        <w:rPr>
+          <w:lang w:val="en-US"/>
+        </w:rPr>
+        <w:t xml:space="preserve">The server implements basic authentication using Spring Security. </w:t>
+      </w:r>
+      <w:r>
+        <w:rPr>
+          <w:lang w:val="en-US"/>
+        </w:rPr>
+        <w:t xml:space="preserve">Some routes </w:t>
+      </w:r>
+      <w:r>
+        <w:rPr>
+          <w:lang w:val="en-US"/>
+        </w:rPr>
+        <w:t>such</w:t>
+      </w:r>
+      <w:r>
+        <w:rPr>
+          <w:lang w:val="en-US"/>
+        </w:rPr>
+        <w:t xml:space="preserve"> as </w:t>
       </w:r>
       <w:r>
         <w:rPr>
@@ -2284,20 +2302,568 @@
           <w:iCs/>
           <w:lang w:val="en-US"/>
         </w:rPr>
-        <w:t>&lt;basepath&gt;/signup/student</w:t>
-      </w:r>
-      <w:r>
-        <w:rPr>
-          <w:lang w:val="en-US"/>
-        </w:rPr>
-        <w:t xml:space="preserve"> or </w:t>
-      </w:r>
+        <w:t>“&lt;basepath&gt;/</w:t>
+      </w:r>
+      <w:proofErr w:type="spellStart"/>
       <w:r>
         <w:rPr>
           <w:i/>
           <w:iCs/>
           <w:lang w:val="en-US"/>
         </w:rPr>
+        <w:t>accountConfirmations</w:t>
+      </w:r>
+      <w:proofErr w:type="spellEnd"/>
+      <w:r>
+        <w:rPr>
+          <w:i/>
+          <w:iCs/>
+          <w:lang w:val="en-US"/>
+        </w:rPr>
+        <w:t>”</w:t>
+      </w:r>
+      <w:r>
+        <w:rPr>
+          <w:i/>
+          <w:iCs/>
+          <w:lang w:val="en-US"/>
+        </w:rPr>
+        <w:t>, “…/</w:t>
+      </w:r>
+      <w:proofErr w:type="spellStart"/>
+      <w:r>
+        <w:rPr>
+          <w:i/>
+          <w:iCs/>
+          <w:lang w:val="en-US"/>
+        </w:rPr>
+        <w:t>loginProfiles</w:t>
+      </w:r>
+      <w:proofErr w:type="spellEnd"/>
+      <w:r>
+        <w:rPr>
+          <w:i/>
+          <w:iCs/>
+          <w:lang w:val="en-US"/>
+        </w:rPr>
+        <w:t xml:space="preserve">”, </w:t>
+      </w:r>
+      <w:r>
+        <w:rPr>
+          <w:i/>
+          <w:iCs/>
+          <w:lang w:val="en-US"/>
+        </w:rPr>
+        <w:t xml:space="preserve">“…/profile”, </w:t>
+      </w:r>
+      <w:r>
+        <w:rPr>
+          <w:lang w:val="en-US"/>
+        </w:rPr>
+        <w:t xml:space="preserve">and </w:t>
+      </w:r>
+      <w:r>
+        <w:rPr>
+          <w:i/>
+          <w:iCs/>
+          <w:lang w:val="en-US"/>
+        </w:rPr>
+        <w:t>“…/</w:t>
+      </w:r>
+      <w:proofErr w:type="spellStart"/>
+      <w:r>
+        <w:rPr>
+          <w:i/>
+          <w:iCs/>
+          <w:lang w:val="en-US"/>
+        </w:rPr>
+        <w:t>userPermissions</w:t>
+      </w:r>
+      <w:proofErr w:type="spellEnd"/>
+      <w:r>
+        <w:rPr>
+          <w:i/>
+          <w:iCs/>
+          <w:lang w:val="en-US"/>
+        </w:rPr>
+        <w:t>”</w:t>
+      </w:r>
+      <w:r>
+        <w:rPr>
+          <w:i/>
+          <w:iCs/>
+          <w:lang w:val="en-US"/>
+        </w:rPr>
+        <w:t xml:space="preserve"> </w:t>
+      </w:r>
+      <w:r>
+        <w:rPr>
+          <w:lang w:val="en-US"/>
+        </w:rPr>
+        <w:t xml:space="preserve">have been completely blocked off as access to these resources would be a security flaw. </w:t>
+      </w:r>
+    </w:p>
+    <w:p>
+      <w:pPr>
+        <w:rPr>
+          <w:lang w:val="en-US"/>
+        </w:rPr>
+      </w:pPr>
+      <w:r>
+        <w:rPr>
+          <w:lang w:val="en-US"/>
+        </w:rPr>
+        <w:t xml:space="preserve">Endpoints for </w:t>
+      </w:r>
+      <w:r>
+        <w:rPr>
+          <w:lang w:val="en-US"/>
+        </w:rPr>
+        <w:t>login and signup can be accessed without need for authentication.</w:t>
+      </w:r>
+      <w:r>
+        <w:rPr>
+          <w:lang w:val="en-US"/>
+        </w:rPr>
+        <w:t xml:space="preserve"> </w:t>
+      </w:r>
+      <w:r>
+        <w:rPr>
+          <w:lang w:val="en-US"/>
+        </w:rPr>
+        <w:t>Also,</w:t>
+      </w:r>
+      <w:r>
+        <w:rPr>
+          <w:lang w:val="en-US"/>
+        </w:rPr>
+        <w:t xml:space="preserve"> publicly available data such as departments, majors, </w:t>
+      </w:r>
+      <w:r>
+        <w:rPr>
+          <w:lang w:val="en-US"/>
+        </w:rPr>
+        <w:t>SDGs, and general interests have been made accessible without need for authorization.</w:t>
+      </w:r>
+    </w:p>
+    <w:p>
+      <w:pPr>
+        <w:rPr>
+          <w:lang w:val="en-US"/>
+        </w:rPr>
+      </w:pPr>
+      <w:r>
+        <w:rPr>
+          <w:lang w:val="en-US"/>
+        </w:rPr>
+        <w:t>Again</w:t>
+      </w:r>
+      <w:r>
+        <w:rPr>
+          <w:lang w:val="en-US"/>
+        </w:rPr>
+        <w:t xml:space="preserve">, </w:t>
+      </w:r>
+      <w:r>
+        <w:rPr>
+          <w:lang w:val="en-US"/>
+        </w:rPr>
+        <w:t xml:space="preserve">all endpoints </w:t>
+      </w:r>
+      <w:r>
+        <w:rPr>
+          <w:lang w:val="en-US"/>
+        </w:rPr>
+        <w:t xml:space="preserve">for student and faculty data require authorization. This implies that to </w:t>
+      </w:r>
+      <w:r>
+        <w:rPr>
+          <w:lang w:val="en-US"/>
+        </w:rPr>
+        <w:t xml:space="preserve">access any endpoint that starts out with </w:t>
+      </w:r>
+      <w:r>
+        <w:rPr>
+          <w:i/>
+          <w:iCs/>
+          <w:lang w:val="en-US"/>
+        </w:rPr>
+        <w:t>“&lt;basepath&gt;/users”</w:t>
+      </w:r>
+      <w:r>
+        <w:rPr>
+          <w:lang w:val="en-US"/>
+        </w:rPr>
+        <w:t>,</w:t>
+      </w:r>
+      <w:r>
+        <w:rPr>
+          <w:i/>
+          <w:iCs/>
+          <w:lang w:val="en-US"/>
+        </w:rPr>
+        <w:t xml:space="preserve"> “…/</w:t>
+      </w:r>
+      <w:r>
+        <w:rPr>
+          <w:i/>
+          <w:iCs/>
+          <w:lang w:val="en-US"/>
+        </w:rPr>
+        <w:t>students”</w:t>
+      </w:r>
+      <w:r>
+        <w:rPr>
+          <w:lang w:val="en-US"/>
+        </w:rPr>
+        <w:t>, or</w:t>
+      </w:r>
+      <w:r>
+        <w:rPr>
+          <w:i/>
+          <w:iCs/>
+          <w:lang w:val="en-US"/>
+        </w:rPr>
+        <w:t xml:space="preserve"> “…/faculty” </w:t>
+      </w:r>
+      <w:r>
+        <w:rPr>
+          <w:lang w:val="en-US"/>
+        </w:rPr>
+        <w:t xml:space="preserve">require that the request </w:t>
+      </w:r>
+      <w:proofErr w:type="gramStart"/>
+      <w:r>
+        <w:rPr>
+          <w:lang w:val="en-US"/>
+        </w:rPr>
+        <w:t>is</w:t>
+      </w:r>
+      <w:proofErr w:type="gramEnd"/>
+      <w:r>
+        <w:rPr>
+          <w:lang w:val="en-US"/>
+        </w:rPr>
+        <w:t xml:space="preserve"> authenticated. </w:t>
+      </w:r>
+      <w:r>
+        <w:rPr>
+          <w:lang w:val="en-US"/>
+        </w:rPr>
+        <w:t xml:space="preserve">Both students and faculty </w:t>
+      </w:r>
+      <w:proofErr w:type="gramStart"/>
+      <w:r>
+        <w:rPr>
+          <w:lang w:val="en-US"/>
+        </w:rPr>
+        <w:t>are allowed to</w:t>
+      </w:r>
+      <w:proofErr w:type="gramEnd"/>
+      <w:r>
+        <w:rPr>
+          <w:lang w:val="en-US"/>
+        </w:rPr>
+        <w:t xml:space="preserve"> access these endpoints.</w:t>
+      </w:r>
+    </w:p>
+    <w:p>
+      <w:pPr>
+        <w:rPr>
+          <w:lang w:val="en-US"/>
+        </w:rPr>
+      </w:pPr>
+      <w:r>
+        <w:rPr>
+          <w:lang w:val="en-US"/>
+        </w:rPr>
+        <w:t xml:space="preserve">Finally, all endpoints that </w:t>
+      </w:r>
+      <w:r>
+        <w:rPr>
+          <w:lang w:val="en-US"/>
+        </w:rPr>
+        <w:t xml:space="preserve">start out with </w:t>
+      </w:r>
+      <w:r>
+        <w:rPr>
+          <w:i/>
+          <w:iCs/>
+          <w:lang w:val="en-US"/>
+        </w:rPr>
+        <w:t>“&lt;basepath&gt;/admin”</w:t>
+      </w:r>
+      <w:r>
+        <w:rPr>
+          <w:lang w:val="en-US"/>
+        </w:rPr>
+        <w:t xml:space="preserve"> require authorization to ensure that the request is being made by a designated admin.</w:t>
+      </w:r>
+    </w:p>
+    <w:p>
+      <w:pPr>
+        <w:rPr>
+          <w:lang w:val="en-US"/>
+        </w:rPr>
+      </w:pPr>
+    </w:p>
+    <w:p>
+      <w:pPr>
+        <w:rPr>
+          <w:b/>
+          <w:bCs/>
+          <w:lang w:val="en-US"/>
+        </w:rPr>
+      </w:pPr>
+      <w:r>
+        <w:rPr>
+          <w:b/>
+          <w:bCs/>
+          <w:lang w:val="en-US"/>
+        </w:rPr>
+        <w:t>How To</w:t>
+      </w:r>
+    </w:p>
+    <w:p>
+      <w:pPr>
+        <w:rPr>
+          <w:lang w:val="en-US"/>
+        </w:rPr>
+      </w:pPr>
+      <w:r>
+        <w:rPr>
+          <w:lang w:val="en-US"/>
+        </w:rPr>
+        <w:t xml:space="preserve">To enable a request to be authenticated, </w:t>
+      </w:r>
+      <w:r>
+        <w:rPr>
+          <w:lang w:val="en-US"/>
+        </w:rPr>
+        <w:t xml:space="preserve">an </w:t>
+      </w:r>
+      <w:r>
+        <w:rPr>
+          <w:i/>
+          <w:iCs/>
+          <w:lang w:val="en-US"/>
+        </w:rPr>
+        <w:t>“</w:t>
+      </w:r>
+      <w:r>
+        <w:rPr>
+          <w:b/>
+          <w:bCs/>
+          <w:i/>
+          <w:iCs/>
+          <w:lang w:val="en-US"/>
+        </w:rPr>
+        <w:t>Authorization</w:t>
+      </w:r>
+      <w:r>
+        <w:rPr>
+          <w:i/>
+          <w:iCs/>
+          <w:lang w:val="en-US"/>
+        </w:rPr>
+        <w:t>”</w:t>
+      </w:r>
+      <w:r>
+        <w:rPr>
+          <w:lang w:val="en-US"/>
+        </w:rPr>
+        <w:t xml:space="preserve"> header</w:t>
+      </w:r>
+      <w:r>
+        <w:rPr>
+          <w:lang w:val="en-US"/>
+        </w:rPr>
+        <w:t xml:space="preserve"> field</w:t>
+      </w:r>
+      <w:r>
+        <w:rPr>
+          <w:lang w:val="en-US"/>
+        </w:rPr>
+        <w:t xml:space="preserve"> needs to be provided. The value of this header field should be a</w:t>
+      </w:r>
+      <w:r>
+        <w:rPr>
+          <w:lang w:val="en-US"/>
+        </w:rPr>
+        <w:t xml:space="preserve"> string</w:t>
+      </w:r>
+      <w:r>
+        <w:rPr>
+          <w:lang w:val="en-US"/>
+        </w:rPr>
+        <w:t xml:space="preserve"> follo</w:t>
+      </w:r>
+      <w:r>
+        <w:rPr>
+          <w:lang w:val="en-US"/>
+        </w:rPr>
+        <w:t>ws:</w:t>
+      </w:r>
+    </w:p>
+    <w:p>
+      <w:pPr>
+        <w:rPr>
+          <w:b/>
+          <w:bCs/>
+          <w:i/>
+          <w:iCs/>
+          <w:lang w:val="en-US"/>
+        </w:rPr>
+      </w:pPr>
+      <w:r>
+        <w:rPr>
+          <w:lang w:val="en-US"/>
+        </w:rPr>
+        <w:tab/>
+        <w:t xml:space="preserve">Basic </w:t>
+      </w:r>
+      <w:r>
+        <w:rPr>
+          <w:b/>
+          <w:bCs/>
+          <w:lang w:val="en-US"/>
+        </w:rPr>
+        <w:t>&lt;</w:t>
+      </w:r>
+      <w:r>
+        <w:rPr>
+          <w:b/>
+          <w:bCs/>
+          <w:i/>
+          <w:iCs/>
+          <w:lang w:val="en-US"/>
+        </w:rPr>
+        <w:t>email</w:t>
+      </w:r>
+      <w:r>
+        <w:rPr>
+          <w:b/>
+          <w:bCs/>
+          <w:i/>
+          <w:iCs/>
+          <w:lang w:val="en-US"/>
+        </w:rPr>
+        <w:t>&gt;:&lt;password&gt;</w:t>
+      </w:r>
+    </w:p>
+    <w:p>
+      <w:pPr>
+        <w:rPr>
+          <w:lang w:val="en-US"/>
+        </w:rPr>
+      </w:pPr>
+      <w:r>
+        <w:rPr>
+          <w:lang w:val="en-US"/>
+        </w:rPr>
+        <w:t>With the part in bold base64 encoded</w:t>
+      </w:r>
+      <w:r>
+        <w:rPr>
+          <w:lang w:val="en-US"/>
+        </w:rPr>
+        <w:t xml:space="preserve">. </w:t>
+      </w:r>
+      <w:r>
+        <w:rPr>
+          <w:b/>
+          <w:bCs/>
+          <w:lang w:val="en-US"/>
+        </w:rPr>
+        <w:t>Note</w:t>
+      </w:r>
+      <w:r>
+        <w:rPr>
+          <w:lang w:val="en-US"/>
+        </w:rPr>
+        <w:t xml:space="preserve"> that the password is not plaintext but rather the client-side encoded password.</w:t>
+      </w:r>
+    </w:p>
+    <w:p>
+      <w:pPr>
+        <w:rPr>
+          <w:lang w:val="en-US"/>
+        </w:rPr>
+      </w:pPr>
+      <w:r>
+        <w:rPr>
+          <w:lang w:val="en-US"/>
+        </w:rPr>
+        <w:tab/>
+      </w:r>
+    </w:p>
+    <w:p>
+      <w:pPr>
+        <w:rPr>
+          <w:lang w:val="en-US"/>
+        </w:rPr>
+      </w:pPr>
+    </w:p>
+    <w:p>
+      <w:pPr>
+        <w:rPr>
+          <w:lang w:val="en-US"/>
+        </w:rPr>
+      </w:pPr>
+    </w:p>
+    <w:p>
+      <w:pPr>
+        <w:rPr>
+          <w:b/>
+          <w:bCs/>
+          <w:i/>
+          <w:iCs/>
+          <w:lang w:val="en-US"/>
+        </w:rPr>
+      </w:pPr>
+      <w:r>
+        <w:rPr>
+          <w:b/>
+          <w:bCs/>
+          <w:i/>
+          <w:iCs/>
+          <w:lang w:val="en-US"/>
+        </w:rPr>
+        <w:t>SIGNING UP</w:t>
+      </w:r>
+    </w:p>
+    <w:p>
+      <w:pPr>
+        <w:rPr>
+          <w:lang w:val="en-US"/>
+        </w:rPr>
+      </w:pPr>
+      <w:r>
+        <w:rPr>
+          <w:lang w:val="en-US"/>
+        </w:rPr>
+        <w:t xml:space="preserve">To sign up, send a POST request with the signup details to </w:t>
+      </w:r>
+      <w:r>
+        <w:rPr>
+          <w:i/>
+          <w:iCs/>
+          <w:lang w:val="en-US"/>
+        </w:rPr>
+        <w:t>&lt;basepath&gt;/signup/student</w:t>
+      </w:r>
+      <w:r>
+        <w:rPr>
+          <w:lang w:val="en-US"/>
+        </w:rPr>
+        <w:t xml:space="preserve"> or </w:t>
+      </w:r>
+      <w:r>
+        <w:rPr>
+          <w:i/>
+          <w:iCs/>
+          <w:lang w:val="en-US"/>
+        </w:rPr>
         <w:t>&lt;basepath&gt;/signup/faculty</w:t>
       </w:r>
       <w:r>
@@ -2587,219 +3153,219 @@
         <w:rPr>
           <w:lang w:val="en-US"/>
         </w:rPr>
+        <w:t xml:space="preserve">            "</w:t>
+      </w:r>
+      <w:proofErr w:type="spellStart"/>
+      <w:r>
+        <w:rPr>
+          <w:lang w:val="en-US"/>
+        </w:rPr>
+        <w:t>href</w:t>
+      </w:r>
+      <w:proofErr w:type="spellEnd"/>
+      <w:r>
+        <w:rPr>
+          <w:lang w:val="en-US"/>
+        </w:rPr>
+        <w:t>": "https://capmatch-staging.cfapps.io/majors/1"</w:t>
+      </w:r>
+    </w:p>
+    <w:p>
+      <w:pPr>
+        <w:rPr>
+          <w:lang w:val="en-US"/>
+        </w:rPr>
+      </w:pPr>
+      <w:r>
+        <w:rPr>
+          <w:lang w:val="en-US"/>
+        </w:rPr>
+        <w:t xml:space="preserve">          },</w:t>
+      </w:r>
+    </w:p>
+    <w:p>
+      <w:pPr>
+        <w:rPr>
+          <w:lang w:val="en-US"/>
+        </w:rPr>
+      </w:pPr>
+      <w:r>
+        <w:rPr>
+          <w:lang w:val="en-US"/>
+        </w:rPr>
+        <w:t xml:space="preserve">          "major": {</w:t>
+      </w:r>
+    </w:p>
+    <w:p>
+      <w:pPr>
+        <w:rPr>
+          <w:lang w:val="en-US"/>
+        </w:rPr>
+      </w:pPr>
+      <w:r>
+        <w:rPr>
+          <w:lang w:val="en-US"/>
+        </w:rPr>
+        <w:t xml:space="preserve">            "</w:t>
+      </w:r>
+      <w:proofErr w:type="spellStart"/>
+      <w:r>
+        <w:rPr>
+          <w:lang w:val="en-US"/>
+        </w:rPr>
+        <w:t>href</w:t>
+      </w:r>
+      <w:proofErr w:type="spellEnd"/>
+      <w:r>
+        <w:rPr>
+          <w:lang w:val="en-US"/>
+        </w:rPr>
+        <w:t>": "https://capmatch-staging.cfapps.io/majors/1"</w:t>
+      </w:r>
+    </w:p>
+    <w:p>
+      <w:pPr>
+        <w:rPr>
+          <w:lang w:val="en-US"/>
+        </w:rPr>
+      </w:pPr>
+      <w:r>
+        <w:rPr>
+          <w:lang w:val="en-US"/>
+        </w:rPr>
+        <w:t xml:space="preserve">          },</w:t>
+      </w:r>
+    </w:p>
+    <w:p>
+      <w:pPr>
+        <w:rPr>
+          <w:lang w:val="en-US"/>
+        </w:rPr>
+      </w:pPr>
+      <w:r>
+        <w:rPr>
+          <w:lang w:val="en-US"/>
+        </w:rPr>
+        <w:t xml:space="preserve">          "students": {</w:t>
+      </w:r>
+    </w:p>
+    <w:p>
+      <w:pPr>
+        <w:rPr>
+          <w:lang w:val="en-US"/>
+        </w:rPr>
+      </w:pPr>
+      <w:r>
+        <w:rPr>
+          <w:lang w:val="en-US"/>
+        </w:rPr>
+        <w:t xml:space="preserve">            "</w:t>
+      </w:r>
+      <w:proofErr w:type="spellStart"/>
+      <w:r>
+        <w:rPr>
+          <w:lang w:val="en-US"/>
+        </w:rPr>
+        <w:t>href</w:t>
+      </w:r>
+      <w:proofErr w:type="spellEnd"/>
+      <w:r>
+        <w:rPr>
+          <w:lang w:val="en-US"/>
+        </w:rPr>
+        <w:t>": "https://capmatch-staging.cfapps.io/majors/1/students"</w:t>
+      </w:r>
+    </w:p>
+    <w:p>
+      <w:pPr>
+        <w:rPr>
+          <w:lang w:val="en-US"/>
+        </w:rPr>
+      </w:pPr>
+      <w:r>
+        <w:rPr>
+          <w:lang w:val="en-US"/>
+        </w:rPr>
+        <w:t xml:space="preserve">          },</w:t>
+      </w:r>
+    </w:p>
+    <w:p>
+      <w:pPr>
+        <w:rPr>
+          <w:lang w:val="en-US"/>
+        </w:rPr>
+      </w:pPr>
+      <w:r>
+        <w:rPr>
+          <w:lang w:val="en-US"/>
+        </w:rPr>
+        <w:t xml:space="preserve">          "department": {</w:t>
+      </w:r>
+    </w:p>
+    <w:p>
+      <w:pPr>
+        <w:rPr>
+          <w:lang w:val="en-US"/>
+        </w:rPr>
+      </w:pPr>
+      <w:r>
+        <w:rPr>
+          <w:lang w:val="en-US"/>
+        </w:rPr>
+        <w:t xml:space="preserve">            "</w:t>
+      </w:r>
+      <w:proofErr w:type="spellStart"/>
+      <w:r>
+        <w:rPr>
+          <w:lang w:val="en-US"/>
+        </w:rPr>
+        <w:t>href</w:t>
+      </w:r>
+      <w:proofErr w:type="spellEnd"/>
+      <w:r>
+        <w:rPr>
+          <w:lang w:val="en-US"/>
+        </w:rPr>
+        <w:t>": "https://capmatch-staging.cfapps.io/majors/1/department"</w:t>
+      </w:r>
+    </w:p>
+    <w:p>
+      <w:pPr>
+        <w:rPr>
+          <w:lang w:val="en-US"/>
+        </w:rPr>
+      </w:pPr>
+      <w:r>
+        <w:rPr>
+          <w:lang w:val="en-US"/>
+        </w:rPr>
+        <w:t xml:space="preserve">          }</w:t>
+      </w:r>
+    </w:p>
+    <w:p>
+      <w:pPr>
+        <w:rPr>
+          <w:lang w:val="en-US"/>
+        </w:rPr>
+      </w:pPr>
+      <w:r>
+        <w:rPr>
+          <w:lang w:val="en-US"/>
+        </w:rPr>
+        <w:t xml:space="preserve">        }</w:t>
+      </w:r>
+    </w:p>
+    <w:p>
+      <w:pPr>
+        <w:rPr>
+          <w:lang w:val="en-US"/>
+        </w:rPr>
+      </w:pPr>
+      <w:r>
+        <w:rPr>
+          <w:lang w:val="en-US"/>
+        </w:rPr>
         <w:lastRenderedPageBreak/>
-        <w:t xml:space="preserve">            "</w:t>
-      </w:r>
-      <w:proofErr w:type="spellStart"/>
-      <w:r>
-        <w:rPr>
-          <w:lang w:val="en-US"/>
-        </w:rPr>
-        <w:t>href</w:t>
-      </w:r>
-      <w:proofErr w:type="spellEnd"/>
-      <w:r>
-        <w:rPr>
-          <w:lang w:val="en-US"/>
-        </w:rPr>
-        <w:t>": "https://capmatch-staging.cfapps.io/majors/1"</w:t>
-      </w:r>
-    </w:p>
-    <w:p>
-      <w:pPr>
-        <w:rPr>
-          <w:lang w:val="en-US"/>
-        </w:rPr>
-      </w:pPr>
-      <w:r>
-        <w:rPr>
-          <w:lang w:val="en-US"/>
-        </w:rPr>
-        <w:t xml:space="preserve">          },</w:t>
-      </w:r>
-    </w:p>
-    <w:p>
-      <w:pPr>
-        <w:rPr>
-          <w:lang w:val="en-US"/>
-        </w:rPr>
-      </w:pPr>
-      <w:r>
-        <w:rPr>
-          <w:lang w:val="en-US"/>
-        </w:rPr>
-        <w:t xml:space="preserve">          "major": {</w:t>
-      </w:r>
-    </w:p>
-    <w:p>
-      <w:pPr>
-        <w:rPr>
-          <w:lang w:val="en-US"/>
-        </w:rPr>
-      </w:pPr>
-      <w:r>
-        <w:rPr>
-          <w:lang w:val="en-US"/>
-        </w:rPr>
-        <w:t xml:space="preserve">            "</w:t>
-      </w:r>
-      <w:proofErr w:type="spellStart"/>
-      <w:r>
-        <w:rPr>
-          <w:lang w:val="en-US"/>
-        </w:rPr>
-        <w:t>href</w:t>
-      </w:r>
-      <w:proofErr w:type="spellEnd"/>
-      <w:r>
-        <w:rPr>
-          <w:lang w:val="en-US"/>
-        </w:rPr>
-        <w:t>": "https://capmatch-staging.cfapps.io/majors/1"</w:t>
-      </w:r>
-    </w:p>
-    <w:p>
-      <w:pPr>
-        <w:rPr>
-          <w:lang w:val="en-US"/>
-        </w:rPr>
-      </w:pPr>
-      <w:r>
-        <w:rPr>
-          <w:lang w:val="en-US"/>
-        </w:rPr>
-        <w:t xml:space="preserve">          },</w:t>
-      </w:r>
-    </w:p>
-    <w:p>
-      <w:pPr>
-        <w:rPr>
-          <w:lang w:val="en-US"/>
-        </w:rPr>
-      </w:pPr>
-      <w:r>
-        <w:rPr>
-          <w:lang w:val="en-US"/>
-        </w:rPr>
-        <w:t xml:space="preserve">          "students": {</w:t>
-      </w:r>
-    </w:p>
-    <w:p>
-      <w:pPr>
-        <w:rPr>
-          <w:lang w:val="en-US"/>
-        </w:rPr>
-      </w:pPr>
-      <w:r>
-        <w:rPr>
-          <w:lang w:val="en-US"/>
-        </w:rPr>
-        <w:t xml:space="preserve">            "</w:t>
-      </w:r>
-      <w:proofErr w:type="spellStart"/>
-      <w:r>
-        <w:rPr>
-          <w:lang w:val="en-US"/>
-        </w:rPr>
-        <w:t>href</w:t>
-      </w:r>
-      <w:proofErr w:type="spellEnd"/>
-      <w:r>
-        <w:rPr>
-          <w:lang w:val="en-US"/>
-        </w:rPr>
-        <w:t>": "https://capmatch-staging.cfapps.io/majors/1/students"</w:t>
-      </w:r>
-    </w:p>
-    <w:p>
-      <w:pPr>
-        <w:rPr>
-          <w:lang w:val="en-US"/>
-        </w:rPr>
-      </w:pPr>
-      <w:r>
-        <w:rPr>
-          <w:lang w:val="en-US"/>
-        </w:rPr>
-        <w:t xml:space="preserve">          },</w:t>
-      </w:r>
-    </w:p>
-    <w:p>
-      <w:pPr>
-        <w:rPr>
-          <w:lang w:val="en-US"/>
-        </w:rPr>
-      </w:pPr>
-      <w:r>
-        <w:rPr>
-          <w:lang w:val="en-US"/>
-        </w:rPr>
-        <w:t xml:space="preserve">          "department": {</w:t>
-      </w:r>
-    </w:p>
-    <w:p>
-      <w:pPr>
-        <w:rPr>
-          <w:lang w:val="en-US"/>
-        </w:rPr>
-      </w:pPr>
-      <w:r>
-        <w:rPr>
-          <w:lang w:val="en-US"/>
-        </w:rPr>
-        <w:t xml:space="preserve">            "</w:t>
-      </w:r>
-      <w:proofErr w:type="spellStart"/>
-      <w:r>
-        <w:rPr>
-          <w:lang w:val="en-US"/>
-        </w:rPr>
-        <w:t>href</w:t>
-      </w:r>
-      <w:proofErr w:type="spellEnd"/>
-      <w:r>
-        <w:rPr>
-          <w:lang w:val="en-US"/>
-        </w:rPr>
-        <w:t>": "https://capmatch-staging.cfapps.io/majors/1/department"</w:t>
-      </w:r>
-    </w:p>
-    <w:p>
-      <w:pPr>
-        <w:rPr>
-          <w:lang w:val="en-US"/>
-        </w:rPr>
-      </w:pPr>
-      <w:r>
-        <w:rPr>
-          <w:lang w:val="en-US"/>
-        </w:rPr>
-        <w:t xml:space="preserve">          }</w:t>
-      </w:r>
-    </w:p>
-    <w:p>
-      <w:pPr>
-        <w:rPr>
-          <w:lang w:val="en-US"/>
-        </w:rPr>
-      </w:pPr>
-      <w:r>
-        <w:rPr>
-          <w:lang w:val="en-US"/>
-        </w:rPr>
-        <w:t xml:space="preserve">        }</w:t>
-      </w:r>
-    </w:p>
-    <w:p>
-      <w:pPr>
-        <w:rPr>
-          <w:lang w:val="en-US"/>
-        </w:rPr>
-      </w:pPr>
-      <w:r>
-        <w:rPr>
-          <w:lang w:val="en-US"/>
-        </w:rPr>
         <w:t xml:space="preserve">      }</w:t>
       </w:r>
     </w:p>
@@ -4153,973 +4719,973 @@
           <w:szCs w:val="18"/>
           <w:lang w:eastAsia="en-GH"/>
         </w:rPr>
+        <w:t>        },</w:t>
+      </w:r>
+    </w:p>
+    <w:p>
+      <w:pPr>
+        <w:shd w:val="clear" w:color="auto" w:fill="FFFFFE"/>
+        <w:spacing w:after="0" w:line="240" w:lineRule="atLeast"/>
+        <w:rPr>
+          <w:rFonts w:ascii="Courier New" w:eastAsia="Times New Roman" w:hAnsi="Courier New" w:cs="Courier New"/>
+          <w:color w:val="000000"/>
+          <w:sz w:val="18"/>
+          <w:szCs w:val="18"/>
+          <w:lang w:eastAsia="en-GH"/>
+        </w:rPr>
+      </w:pPr>
+      <w:r>
+        <w:rPr>
+          <w:rFonts w:ascii="Courier New" w:eastAsia="Times New Roman" w:hAnsi="Courier New" w:cs="Courier New"/>
+          <w:color w:val="000000"/>
+          <w:sz w:val="18"/>
+          <w:szCs w:val="18"/>
+          <w:lang w:eastAsia="en-GH"/>
+        </w:rPr>
+        <w:t>        </w:t>
+      </w:r>
+      <w:r>
+        <w:rPr>
+          <w:rFonts w:ascii="Courier New" w:eastAsia="Times New Roman" w:hAnsi="Courier New" w:cs="Courier New"/>
+          <w:color w:val="A31515"/>
+          <w:sz w:val="18"/>
+          <w:szCs w:val="18"/>
+          <w:lang w:eastAsia="en-GH"/>
+        </w:rPr>
+        <w:t>"major"</w:t>
+      </w:r>
+      <w:r>
+        <w:rPr>
+          <w:rFonts w:ascii="Courier New" w:eastAsia="Times New Roman" w:hAnsi="Courier New" w:cs="Courier New"/>
+          <w:color w:val="000000"/>
+          <w:sz w:val="18"/>
+          <w:szCs w:val="18"/>
+          <w:lang w:eastAsia="en-GH"/>
+        </w:rPr>
+        <w:t>: {</w:t>
+      </w:r>
+    </w:p>
+    <w:p>
+      <w:pPr>
+        <w:shd w:val="clear" w:color="auto" w:fill="FFFFFE"/>
+        <w:spacing w:after="0" w:line="240" w:lineRule="atLeast"/>
+        <w:rPr>
+          <w:rFonts w:ascii="Courier New" w:eastAsia="Times New Roman" w:hAnsi="Courier New" w:cs="Courier New"/>
+          <w:color w:val="000000"/>
+          <w:sz w:val="18"/>
+          <w:szCs w:val="18"/>
+          <w:lang w:eastAsia="en-GH"/>
+        </w:rPr>
+      </w:pPr>
+      <w:r>
+        <w:rPr>
+          <w:rFonts w:ascii="Courier New" w:eastAsia="Times New Roman" w:hAnsi="Courier New" w:cs="Courier New"/>
+          <w:color w:val="000000"/>
+          <w:sz w:val="18"/>
+          <w:szCs w:val="18"/>
+          <w:lang w:eastAsia="en-GH"/>
+        </w:rPr>
+        <w:t>            </w:t>
+      </w:r>
+      <w:r>
+        <w:rPr>
+          <w:rFonts w:ascii="Courier New" w:eastAsia="Times New Roman" w:hAnsi="Courier New" w:cs="Courier New"/>
+          <w:color w:val="A31515"/>
+          <w:sz w:val="18"/>
+          <w:szCs w:val="18"/>
+          <w:lang w:eastAsia="en-GH"/>
+        </w:rPr>
+        <w:t>"href"</w:t>
+      </w:r>
+      <w:r>
+        <w:rPr>
+          <w:rFonts w:ascii="Courier New" w:eastAsia="Times New Roman" w:hAnsi="Courier New" w:cs="Courier New"/>
+          <w:color w:val="000000"/>
+          <w:sz w:val="18"/>
+          <w:szCs w:val="18"/>
+          <w:lang w:eastAsia="en-GH"/>
+        </w:rPr>
+        <w:t>: </w:t>
+      </w:r>
+      <w:r>
+        <w:rPr>
+          <w:rFonts w:ascii="Courier New" w:eastAsia="Times New Roman" w:hAnsi="Courier New" w:cs="Courier New"/>
+          <w:color w:val="0451A5"/>
+          <w:sz w:val="18"/>
+          <w:szCs w:val="18"/>
+          <w:lang w:eastAsia="en-GH"/>
+        </w:rPr>
+        <w:t>"https://capmatch-staging.cfapps.io/students/1/major"</w:t>
+      </w:r>
+    </w:p>
+    <w:p>
+      <w:pPr>
+        <w:shd w:val="clear" w:color="auto" w:fill="FFFFFE"/>
+        <w:spacing w:after="0" w:line="240" w:lineRule="atLeast"/>
+        <w:rPr>
+          <w:rFonts w:ascii="Courier New" w:eastAsia="Times New Roman" w:hAnsi="Courier New" w:cs="Courier New"/>
+          <w:color w:val="000000"/>
+          <w:sz w:val="18"/>
+          <w:szCs w:val="18"/>
+          <w:lang w:eastAsia="en-GH"/>
+        </w:rPr>
+      </w:pPr>
+      <w:r>
+        <w:rPr>
+          <w:rFonts w:ascii="Courier New" w:eastAsia="Times New Roman" w:hAnsi="Courier New" w:cs="Courier New"/>
+          <w:color w:val="000000"/>
+          <w:sz w:val="18"/>
+          <w:szCs w:val="18"/>
+          <w:lang w:eastAsia="en-GH"/>
+        </w:rPr>
+        <w:t>        },</w:t>
+      </w:r>
+    </w:p>
+    <w:p>
+      <w:pPr>
+        <w:shd w:val="clear" w:color="auto" w:fill="FFFFFE"/>
+        <w:spacing w:after="0" w:line="240" w:lineRule="atLeast"/>
+        <w:rPr>
+          <w:rFonts w:ascii="Courier New" w:eastAsia="Times New Roman" w:hAnsi="Courier New" w:cs="Courier New"/>
+          <w:color w:val="000000"/>
+          <w:sz w:val="18"/>
+          <w:szCs w:val="18"/>
+          <w:lang w:eastAsia="en-GH"/>
+        </w:rPr>
+      </w:pPr>
+      <w:r>
+        <w:rPr>
+          <w:rFonts w:ascii="Courier New" w:eastAsia="Times New Roman" w:hAnsi="Courier New" w:cs="Courier New"/>
+          <w:color w:val="000000"/>
+          <w:sz w:val="18"/>
+          <w:szCs w:val="18"/>
+          <w:lang w:eastAsia="en-GH"/>
+        </w:rPr>
+        <w:t>        </w:t>
+      </w:r>
+      <w:r>
+        <w:rPr>
+          <w:rFonts w:ascii="Courier New" w:eastAsia="Times New Roman" w:hAnsi="Courier New" w:cs="Courier New"/>
+          <w:color w:val="A31515"/>
+          <w:sz w:val="18"/>
+          <w:szCs w:val="18"/>
+          <w:lang w:eastAsia="en-GH"/>
+        </w:rPr>
+        <w:t>"supervisor"</w:t>
+      </w:r>
+      <w:r>
+        <w:rPr>
+          <w:rFonts w:ascii="Courier New" w:eastAsia="Times New Roman" w:hAnsi="Courier New" w:cs="Courier New"/>
+          <w:color w:val="000000"/>
+          <w:sz w:val="18"/>
+          <w:szCs w:val="18"/>
+          <w:lang w:eastAsia="en-GH"/>
+        </w:rPr>
+        <w:t>: {</w:t>
+      </w:r>
+    </w:p>
+    <w:p>
+      <w:pPr>
+        <w:shd w:val="clear" w:color="auto" w:fill="FFFFFE"/>
+        <w:spacing w:after="0" w:line="240" w:lineRule="atLeast"/>
+        <w:rPr>
+          <w:rFonts w:ascii="Courier New" w:eastAsia="Times New Roman" w:hAnsi="Courier New" w:cs="Courier New"/>
+          <w:color w:val="000000"/>
+          <w:sz w:val="18"/>
+          <w:szCs w:val="18"/>
+          <w:lang w:eastAsia="en-GH"/>
+        </w:rPr>
+      </w:pPr>
+      <w:r>
+        <w:rPr>
+          <w:rFonts w:ascii="Courier New" w:eastAsia="Times New Roman" w:hAnsi="Courier New" w:cs="Courier New"/>
+          <w:color w:val="000000"/>
+          <w:sz w:val="18"/>
+          <w:szCs w:val="18"/>
+          <w:lang w:eastAsia="en-GH"/>
+        </w:rPr>
+        <w:t>            </w:t>
+      </w:r>
+      <w:r>
+        <w:rPr>
+          <w:rFonts w:ascii="Courier New" w:eastAsia="Times New Roman" w:hAnsi="Courier New" w:cs="Courier New"/>
+          <w:color w:val="A31515"/>
+          <w:sz w:val="18"/>
+          <w:szCs w:val="18"/>
+          <w:lang w:eastAsia="en-GH"/>
+        </w:rPr>
+        <w:t>"href"</w:t>
+      </w:r>
+      <w:r>
+        <w:rPr>
+          <w:rFonts w:ascii="Courier New" w:eastAsia="Times New Roman" w:hAnsi="Courier New" w:cs="Courier New"/>
+          <w:color w:val="000000"/>
+          <w:sz w:val="18"/>
+          <w:szCs w:val="18"/>
+          <w:lang w:eastAsia="en-GH"/>
+        </w:rPr>
+        <w:t>: </w:t>
+      </w:r>
+      <w:r>
+        <w:rPr>
+          <w:rFonts w:ascii="Courier New" w:eastAsia="Times New Roman" w:hAnsi="Courier New" w:cs="Courier New"/>
+          <w:color w:val="0451A5"/>
+          <w:sz w:val="18"/>
+          <w:szCs w:val="18"/>
+          <w:lang w:eastAsia="en-GH"/>
+        </w:rPr>
+        <w:t>"https://capmatch-staging.cfapps.io/students/1/supervisor"</w:t>
+      </w:r>
+    </w:p>
+    <w:p>
+      <w:pPr>
+        <w:shd w:val="clear" w:color="auto" w:fill="FFFFFE"/>
+        <w:spacing w:after="0" w:line="240" w:lineRule="atLeast"/>
+        <w:rPr>
+          <w:rFonts w:ascii="Courier New" w:eastAsia="Times New Roman" w:hAnsi="Courier New" w:cs="Courier New"/>
+          <w:color w:val="000000"/>
+          <w:sz w:val="18"/>
+          <w:szCs w:val="18"/>
+          <w:lang w:eastAsia="en-GH"/>
+        </w:rPr>
+      </w:pPr>
+      <w:r>
+        <w:rPr>
+          <w:rFonts w:ascii="Courier New" w:eastAsia="Times New Roman" w:hAnsi="Courier New" w:cs="Courier New"/>
+          <w:color w:val="000000"/>
+          <w:sz w:val="18"/>
+          <w:szCs w:val="18"/>
+          <w:lang w:eastAsia="en-GH"/>
+        </w:rPr>
+        <w:t>        },</w:t>
+      </w:r>
+    </w:p>
+    <w:p>
+      <w:pPr>
+        <w:shd w:val="clear" w:color="auto" w:fill="FFFFFE"/>
+        <w:spacing w:after="0" w:line="240" w:lineRule="atLeast"/>
+        <w:rPr>
+          <w:rFonts w:ascii="Courier New" w:eastAsia="Times New Roman" w:hAnsi="Courier New" w:cs="Courier New"/>
+          <w:color w:val="000000"/>
+          <w:sz w:val="18"/>
+          <w:szCs w:val="18"/>
+          <w:lang w:eastAsia="en-GH"/>
+        </w:rPr>
+      </w:pPr>
+      <w:r>
+        <w:rPr>
+          <w:rFonts w:ascii="Courier New" w:eastAsia="Times New Roman" w:hAnsi="Courier New" w:cs="Courier New"/>
+          <w:color w:val="000000"/>
+          <w:sz w:val="18"/>
+          <w:szCs w:val="18"/>
+          <w:lang w:eastAsia="en-GH"/>
+        </w:rPr>
+        <w:t>        </w:t>
+      </w:r>
+      <w:r>
+        <w:rPr>
+          <w:rFonts w:ascii="Courier New" w:eastAsia="Times New Roman" w:hAnsi="Courier New" w:cs="Courier New"/>
+          <w:color w:val="A31515"/>
+          <w:sz w:val="18"/>
+          <w:szCs w:val="18"/>
+          <w:lang w:eastAsia="en-GH"/>
+        </w:rPr>
+        <w:t>"</w:t>
+      </w:r>
+      <w:proofErr w:type="spellStart"/>
+      <w:r>
+        <w:rPr>
+          <w:rFonts w:ascii="Courier New" w:eastAsia="Times New Roman" w:hAnsi="Courier New" w:cs="Courier New"/>
+          <w:color w:val="A31515"/>
+          <w:sz w:val="18"/>
+          <w:szCs w:val="18"/>
+          <w:lang w:eastAsia="en-GH"/>
+        </w:rPr>
+        <w:t>favouriteSupervisors</w:t>
+      </w:r>
+      <w:proofErr w:type="spellEnd"/>
+      <w:r>
+        <w:rPr>
+          <w:rFonts w:ascii="Courier New" w:eastAsia="Times New Roman" w:hAnsi="Courier New" w:cs="Courier New"/>
+          <w:color w:val="A31515"/>
+          <w:sz w:val="18"/>
+          <w:szCs w:val="18"/>
+          <w:lang w:eastAsia="en-GH"/>
+        </w:rPr>
+        <w:t>"</w:t>
+      </w:r>
+      <w:r>
+        <w:rPr>
+          <w:rFonts w:ascii="Courier New" w:eastAsia="Times New Roman" w:hAnsi="Courier New" w:cs="Courier New"/>
+          <w:color w:val="000000"/>
+          <w:sz w:val="18"/>
+          <w:szCs w:val="18"/>
+          <w:lang w:eastAsia="en-GH"/>
+        </w:rPr>
+        <w:t>: {</w:t>
+      </w:r>
+    </w:p>
+    <w:p>
+      <w:pPr>
+        <w:shd w:val="clear" w:color="auto" w:fill="FFFFFE"/>
+        <w:spacing w:after="0" w:line="240" w:lineRule="atLeast"/>
+        <w:rPr>
+          <w:rFonts w:ascii="Courier New" w:eastAsia="Times New Roman" w:hAnsi="Courier New" w:cs="Courier New"/>
+          <w:color w:val="000000"/>
+          <w:sz w:val="18"/>
+          <w:szCs w:val="18"/>
+          <w:lang w:eastAsia="en-GH"/>
+        </w:rPr>
+      </w:pPr>
+      <w:r>
+        <w:rPr>
+          <w:rFonts w:ascii="Courier New" w:eastAsia="Times New Roman" w:hAnsi="Courier New" w:cs="Courier New"/>
+          <w:color w:val="000000"/>
+          <w:sz w:val="18"/>
+          <w:szCs w:val="18"/>
+          <w:lang w:eastAsia="en-GH"/>
+        </w:rPr>
+        <w:t>            </w:t>
+      </w:r>
+      <w:r>
+        <w:rPr>
+          <w:rFonts w:ascii="Courier New" w:eastAsia="Times New Roman" w:hAnsi="Courier New" w:cs="Courier New"/>
+          <w:color w:val="A31515"/>
+          <w:sz w:val="18"/>
+          <w:szCs w:val="18"/>
+          <w:lang w:eastAsia="en-GH"/>
+        </w:rPr>
+        <w:t>"href"</w:t>
+      </w:r>
+      <w:r>
+        <w:rPr>
+          <w:rFonts w:ascii="Courier New" w:eastAsia="Times New Roman" w:hAnsi="Courier New" w:cs="Courier New"/>
+          <w:color w:val="000000"/>
+          <w:sz w:val="18"/>
+          <w:szCs w:val="18"/>
+          <w:lang w:eastAsia="en-GH"/>
+        </w:rPr>
+        <w:t>: </w:t>
+      </w:r>
+      <w:r>
+        <w:rPr>
+          <w:rFonts w:ascii="Courier New" w:eastAsia="Times New Roman" w:hAnsi="Courier New" w:cs="Courier New"/>
+          <w:color w:val="0451A5"/>
+          <w:sz w:val="18"/>
+          <w:szCs w:val="18"/>
+          <w:lang w:eastAsia="en-GH"/>
+        </w:rPr>
+        <w:t>"https://capmatch-staging.cfapps.io/students/1/favouriteSupervisors"</w:t>
+      </w:r>
+    </w:p>
+    <w:p>
+      <w:pPr>
+        <w:shd w:val="clear" w:color="auto" w:fill="FFFFFE"/>
+        <w:spacing w:after="0" w:line="240" w:lineRule="atLeast"/>
+        <w:rPr>
+          <w:rFonts w:ascii="Courier New" w:eastAsia="Times New Roman" w:hAnsi="Courier New" w:cs="Courier New"/>
+          <w:color w:val="000000"/>
+          <w:sz w:val="18"/>
+          <w:szCs w:val="18"/>
+          <w:lang w:eastAsia="en-GH"/>
+        </w:rPr>
+      </w:pPr>
+      <w:r>
+        <w:rPr>
+          <w:rFonts w:ascii="Courier New" w:eastAsia="Times New Roman" w:hAnsi="Courier New" w:cs="Courier New"/>
+          <w:color w:val="000000"/>
+          <w:sz w:val="18"/>
+          <w:szCs w:val="18"/>
+          <w:lang w:eastAsia="en-GH"/>
+        </w:rPr>
+        <w:t>        },</w:t>
+      </w:r>
+    </w:p>
+    <w:p>
+      <w:pPr>
+        <w:shd w:val="clear" w:color="auto" w:fill="FFFFFE"/>
+        <w:spacing w:after="0" w:line="240" w:lineRule="atLeast"/>
+        <w:rPr>
+          <w:rFonts w:ascii="Courier New" w:eastAsia="Times New Roman" w:hAnsi="Courier New" w:cs="Courier New"/>
+          <w:color w:val="000000"/>
+          <w:sz w:val="18"/>
+          <w:szCs w:val="18"/>
+          <w:lang w:eastAsia="en-GH"/>
+        </w:rPr>
+      </w:pPr>
+      <w:r>
+        <w:rPr>
+          <w:rFonts w:ascii="Courier New" w:eastAsia="Times New Roman" w:hAnsi="Courier New" w:cs="Courier New"/>
+          <w:color w:val="000000"/>
+          <w:sz w:val="18"/>
+          <w:szCs w:val="18"/>
+          <w:lang w:eastAsia="en-GH"/>
+        </w:rPr>
+        <w:t>        </w:t>
+      </w:r>
+      <w:r>
+        <w:rPr>
+          <w:rFonts w:ascii="Courier New" w:eastAsia="Times New Roman" w:hAnsi="Courier New" w:cs="Courier New"/>
+          <w:color w:val="A31515"/>
+          <w:sz w:val="18"/>
+          <w:szCs w:val="18"/>
+          <w:lang w:eastAsia="en-GH"/>
+        </w:rPr>
+        <w:t>"</w:t>
+      </w:r>
+      <w:proofErr w:type="spellStart"/>
+      <w:r>
+        <w:rPr>
+          <w:rFonts w:ascii="Courier New" w:eastAsia="Times New Roman" w:hAnsi="Courier New" w:cs="Courier New"/>
+          <w:color w:val="A31515"/>
+          <w:sz w:val="18"/>
+          <w:szCs w:val="18"/>
+          <w:lang w:eastAsia="en-GH"/>
+        </w:rPr>
+        <w:t>addInterests</w:t>
+      </w:r>
+      <w:proofErr w:type="spellEnd"/>
+      <w:r>
+        <w:rPr>
+          <w:rFonts w:ascii="Courier New" w:eastAsia="Times New Roman" w:hAnsi="Courier New" w:cs="Courier New"/>
+          <w:color w:val="A31515"/>
+          <w:sz w:val="18"/>
+          <w:szCs w:val="18"/>
+          <w:lang w:eastAsia="en-GH"/>
+        </w:rPr>
+        <w:t>"</w:t>
+      </w:r>
+      <w:r>
+        <w:rPr>
+          <w:rFonts w:ascii="Courier New" w:eastAsia="Times New Roman" w:hAnsi="Courier New" w:cs="Courier New"/>
+          <w:color w:val="000000"/>
+          <w:sz w:val="18"/>
+          <w:szCs w:val="18"/>
+          <w:lang w:eastAsia="en-GH"/>
+        </w:rPr>
+        <w:t>: {</w:t>
+      </w:r>
+    </w:p>
+    <w:p>
+      <w:pPr>
+        <w:shd w:val="clear" w:color="auto" w:fill="FFFFFE"/>
+        <w:spacing w:after="0" w:line="240" w:lineRule="atLeast"/>
+        <w:rPr>
+          <w:rFonts w:ascii="Courier New" w:eastAsia="Times New Roman" w:hAnsi="Courier New" w:cs="Courier New"/>
+          <w:color w:val="000000"/>
+          <w:sz w:val="18"/>
+          <w:szCs w:val="18"/>
+          <w:lang w:eastAsia="en-GH"/>
+        </w:rPr>
+      </w:pPr>
+      <w:r>
+        <w:rPr>
+          <w:rFonts w:ascii="Courier New" w:eastAsia="Times New Roman" w:hAnsi="Courier New" w:cs="Courier New"/>
+          <w:color w:val="000000"/>
+          <w:sz w:val="18"/>
+          <w:szCs w:val="18"/>
+          <w:lang w:eastAsia="en-GH"/>
+        </w:rPr>
+        <w:t>            </w:t>
+      </w:r>
+      <w:r>
+        <w:rPr>
+          <w:rFonts w:ascii="Courier New" w:eastAsia="Times New Roman" w:hAnsi="Courier New" w:cs="Courier New"/>
+          <w:color w:val="A31515"/>
+          <w:sz w:val="18"/>
+          <w:szCs w:val="18"/>
+          <w:lang w:eastAsia="en-GH"/>
+        </w:rPr>
+        <w:t>"href"</w:t>
+      </w:r>
+      <w:r>
+        <w:rPr>
+          <w:rFonts w:ascii="Courier New" w:eastAsia="Times New Roman" w:hAnsi="Courier New" w:cs="Courier New"/>
+          <w:color w:val="000000"/>
+          <w:sz w:val="18"/>
+          <w:szCs w:val="18"/>
+          <w:lang w:eastAsia="en-GH"/>
+        </w:rPr>
+        <w:t>: </w:t>
+      </w:r>
+      <w:r>
+        <w:rPr>
+          <w:rFonts w:ascii="Courier New" w:eastAsia="Times New Roman" w:hAnsi="Courier New" w:cs="Courier New"/>
+          <w:color w:val="0451A5"/>
+          <w:sz w:val="18"/>
+          <w:szCs w:val="18"/>
+          <w:lang w:eastAsia="en-GH"/>
+        </w:rPr>
+        <w:t>"https://capmatch-staging.cfapps.io/users/1/addInterests"</w:t>
+      </w:r>
+    </w:p>
+    <w:p>
+      <w:pPr>
+        <w:shd w:val="clear" w:color="auto" w:fill="FFFFFE"/>
+        <w:spacing w:after="0" w:line="240" w:lineRule="atLeast"/>
+        <w:rPr>
+          <w:rFonts w:ascii="Courier New" w:eastAsia="Times New Roman" w:hAnsi="Courier New" w:cs="Courier New"/>
+          <w:color w:val="000000"/>
+          <w:sz w:val="18"/>
+          <w:szCs w:val="18"/>
+          <w:lang w:eastAsia="en-GH"/>
+        </w:rPr>
+      </w:pPr>
+      <w:r>
+        <w:rPr>
+          <w:rFonts w:ascii="Courier New" w:eastAsia="Times New Roman" w:hAnsi="Courier New" w:cs="Courier New"/>
+          <w:color w:val="000000"/>
+          <w:sz w:val="18"/>
+          <w:szCs w:val="18"/>
+          <w:lang w:eastAsia="en-GH"/>
+        </w:rPr>
+        <w:t>        },</w:t>
+      </w:r>
+    </w:p>
+    <w:p>
+      <w:pPr>
+        <w:shd w:val="clear" w:color="auto" w:fill="FFFFFE"/>
+        <w:spacing w:after="0" w:line="240" w:lineRule="atLeast"/>
+        <w:rPr>
+          <w:rFonts w:ascii="Courier New" w:eastAsia="Times New Roman" w:hAnsi="Courier New" w:cs="Courier New"/>
+          <w:color w:val="000000"/>
+          <w:sz w:val="18"/>
+          <w:szCs w:val="18"/>
+          <w:lang w:eastAsia="en-GH"/>
+        </w:rPr>
+      </w:pPr>
+      <w:r>
+        <w:rPr>
+          <w:rFonts w:ascii="Courier New" w:eastAsia="Times New Roman" w:hAnsi="Courier New" w:cs="Courier New"/>
+          <w:color w:val="000000"/>
+          <w:sz w:val="18"/>
+          <w:szCs w:val="18"/>
+          <w:lang w:eastAsia="en-GH"/>
+        </w:rPr>
+        <w:t>        </w:t>
+      </w:r>
+      <w:r>
+        <w:rPr>
+          <w:rFonts w:ascii="Courier New" w:eastAsia="Times New Roman" w:hAnsi="Courier New" w:cs="Courier New"/>
+          <w:color w:val="A31515"/>
+          <w:sz w:val="18"/>
+          <w:szCs w:val="18"/>
+          <w:lang w:eastAsia="en-GH"/>
+        </w:rPr>
+        <w:t>"</w:t>
+      </w:r>
+      <w:proofErr w:type="spellStart"/>
+      <w:r>
+        <w:rPr>
+          <w:rFonts w:ascii="Courier New" w:eastAsia="Times New Roman" w:hAnsi="Courier New" w:cs="Courier New"/>
+          <w:color w:val="A31515"/>
+          <w:sz w:val="18"/>
+          <w:szCs w:val="18"/>
+          <w:lang w:eastAsia="en-GH"/>
+        </w:rPr>
+        <w:t>addInterest</w:t>
+      </w:r>
+      <w:proofErr w:type="spellEnd"/>
+      <w:r>
+        <w:rPr>
+          <w:rFonts w:ascii="Courier New" w:eastAsia="Times New Roman" w:hAnsi="Courier New" w:cs="Courier New"/>
+          <w:color w:val="A31515"/>
+          <w:sz w:val="18"/>
+          <w:szCs w:val="18"/>
+          <w:lang w:eastAsia="en-GH"/>
+        </w:rPr>
+        <w:t>"</w:t>
+      </w:r>
+      <w:r>
+        <w:rPr>
+          <w:rFonts w:ascii="Courier New" w:eastAsia="Times New Roman" w:hAnsi="Courier New" w:cs="Courier New"/>
+          <w:color w:val="000000"/>
+          <w:sz w:val="18"/>
+          <w:szCs w:val="18"/>
+          <w:lang w:eastAsia="en-GH"/>
+        </w:rPr>
+        <w:t>: {</w:t>
+      </w:r>
+    </w:p>
+    <w:p>
+      <w:pPr>
+        <w:shd w:val="clear" w:color="auto" w:fill="FFFFFE"/>
+        <w:spacing w:after="0" w:line="240" w:lineRule="atLeast"/>
+        <w:rPr>
+          <w:rFonts w:ascii="Courier New" w:eastAsia="Times New Roman" w:hAnsi="Courier New" w:cs="Courier New"/>
+          <w:color w:val="000000"/>
+          <w:sz w:val="18"/>
+          <w:szCs w:val="18"/>
+          <w:lang w:eastAsia="en-GH"/>
+        </w:rPr>
+      </w:pPr>
+      <w:r>
+        <w:rPr>
+          <w:rFonts w:ascii="Courier New" w:eastAsia="Times New Roman" w:hAnsi="Courier New" w:cs="Courier New"/>
+          <w:color w:val="000000"/>
+          <w:sz w:val="18"/>
+          <w:szCs w:val="18"/>
+          <w:lang w:eastAsia="en-GH"/>
+        </w:rPr>
+        <w:t>            </w:t>
+      </w:r>
+      <w:r>
+        <w:rPr>
+          <w:rFonts w:ascii="Courier New" w:eastAsia="Times New Roman" w:hAnsi="Courier New" w:cs="Courier New"/>
+          <w:color w:val="A31515"/>
+          <w:sz w:val="18"/>
+          <w:szCs w:val="18"/>
+          <w:lang w:eastAsia="en-GH"/>
+        </w:rPr>
+        <w:t>"href"</w:t>
+      </w:r>
+      <w:r>
+        <w:rPr>
+          <w:rFonts w:ascii="Courier New" w:eastAsia="Times New Roman" w:hAnsi="Courier New" w:cs="Courier New"/>
+          <w:color w:val="000000"/>
+          <w:sz w:val="18"/>
+          <w:szCs w:val="18"/>
+          <w:lang w:eastAsia="en-GH"/>
+        </w:rPr>
+        <w:t>: </w:t>
+      </w:r>
+      <w:r>
+        <w:rPr>
+          <w:rFonts w:ascii="Courier New" w:eastAsia="Times New Roman" w:hAnsi="Courier New" w:cs="Courier New"/>
+          <w:color w:val="0451A5"/>
+          <w:sz w:val="18"/>
+          <w:szCs w:val="18"/>
+          <w:lang w:eastAsia="en-GH"/>
+        </w:rPr>
+        <w:t>"https://capmatch-staging.cfapps.io/users/1/addInterest"</w:t>
+      </w:r>
+    </w:p>
+    <w:p>
+      <w:pPr>
+        <w:shd w:val="clear" w:color="auto" w:fill="FFFFFE"/>
+        <w:spacing w:after="0" w:line="240" w:lineRule="atLeast"/>
+        <w:rPr>
+          <w:rFonts w:ascii="Courier New" w:eastAsia="Times New Roman" w:hAnsi="Courier New" w:cs="Courier New"/>
+          <w:color w:val="000000"/>
+          <w:sz w:val="18"/>
+          <w:szCs w:val="18"/>
+          <w:lang w:eastAsia="en-GH"/>
+        </w:rPr>
+      </w:pPr>
+      <w:r>
+        <w:rPr>
+          <w:rFonts w:ascii="Courier New" w:eastAsia="Times New Roman" w:hAnsi="Courier New" w:cs="Courier New"/>
+          <w:color w:val="000000"/>
+          <w:sz w:val="18"/>
+          <w:szCs w:val="18"/>
+          <w:lang w:eastAsia="en-GH"/>
+        </w:rPr>
+        <w:t>        },</w:t>
+      </w:r>
+    </w:p>
+    <w:p>
+      <w:pPr>
+        <w:shd w:val="clear" w:color="auto" w:fill="FFFFFE"/>
+        <w:spacing w:after="0" w:line="240" w:lineRule="atLeast"/>
+        <w:rPr>
+          <w:rFonts w:ascii="Courier New" w:eastAsia="Times New Roman" w:hAnsi="Courier New" w:cs="Courier New"/>
+          <w:color w:val="000000"/>
+          <w:sz w:val="18"/>
+          <w:szCs w:val="18"/>
+          <w:lang w:eastAsia="en-GH"/>
+        </w:rPr>
+      </w:pPr>
+      <w:r>
+        <w:rPr>
+          <w:rFonts w:ascii="Courier New" w:eastAsia="Times New Roman" w:hAnsi="Courier New" w:cs="Courier New"/>
+          <w:color w:val="000000"/>
+          <w:sz w:val="18"/>
+          <w:szCs w:val="18"/>
+          <w:lang w:eastAsia="en-GH"/>
+        </w:rPr>
+        <w:t>        </w:t>
+      </w:r>
+      <w:r>
+        <w:rPr>
+          <w:rFonts w:ascii="Courier New" w:eastAsia="Times New Roman" w:hAnsi="Courier New" w:cs="Courier New"/>
+          <w:color w:val="A31515"/>
+          <w:sz w:val="18"/>
+          <w:szCs w:val="18"/>
+          <w:lang w:eastAsia="en-GH"/>
+        </w:rPr>
+        <w:t>"</w:t>
+      </w:r>
+      <w:proofErr w:type="spellStart"/>
+      <w:r>
+        <w:rPr>
+          <w:rFonts w:ascii="Courier New" w:eastAsia="Times New Roman" w:hAnsi="Courier New" w:cs="Courier New"/>
+          <w:color w:val="A31515"/>
+          <w:sz w:val="18"/>
+          <w:szCs w:val="18"/>
+          <w:lang w:eastAsia="en-GH"/>
+        </w:rPr>
+        <w:t>addSDGs</w:t>
+      </w:r>
+      <w:proofErr w:type="spellEnd"/>
+      <w:r>
+        <w:rPr>
+          <w:rFonts w:ascii="Courier New" w:eastAsia="Times New Roman" w:hAnsi="Courier New" w:cs="Courier New"/>
+          <w:color w:val="A31515"/>
+          <w:sz w:val="18"/>
+          <w:szCs w:val="18"/>
+          <w:lang w:eastAsia="en-GH"/>
+        </w:rPr>
+        <w:t>"</w:t>
+      </w:r>
+      <w:r>
+        <w:rPr>
+          <w:rFonts w:ascii="Courier New" w:eastAsia="Times New Roman" w:hAnsi="Courier New" w:cs="Courier New"/>
+          <w:color w:val="000000"/>
+          <w:sz w:val="18"/>
+          <w:szCs w:val="18"/>
+          <w:lang w:eastAsia="en-GH"/>
+        </w:rPr>
+        <w:t>: {</w:t>
+      </w:r>
+    </w:p>
+    <w:p>
+      <w:pPr>
+        <w:shd w:val="clear" w:color="auto" w:fill="FFFFFE"/>
+        <w:spacing w:after="0" w:line="240" w:lineRule="atLeast"/>
+        <w:rPr>
+          <w:rFonts w:ascii="Courier New" w:eastAsia="Times New Roman" w:hAnsi="Courier New" w:cs="Courier New"/>
+          <w:color w:val="000000"/>
+          <w:sz w:val="18"/>
+          <w:szCs w:val="18"/>
+          <w:lang w:eastAsia="en-GH"/>
+        </w:rPr>
+      </w:pPr>
+      <w:r>
+        <w:rPr>
+          <w:rFonts w:ascii="Courier New" w:eastAsia="Times New Roman" w:hAnsi="Courier New" w:cs="Courier New"/>
+          <w:color w:val="000000"/>
+          <w:sz w:val="18"/>
+          <w:szCs w:val="18"/>
+          <w:lang w:eastAsia="en-GH"/>
+        </w:rPr>
+        <w:t>            </w:t>
+      </w:r>
+      <w:r>
+        <w:rPr>
+          <w:rFonts w:ascii="Courier New" w:eastAsia="Times New Roman" w:hAnsi="Courier New" w:cs="Courier New"/>
+          <w:color w:val="A31515"/>
+          <w:sz w:val="18"/>
+          <w:szCs w:val="18"/>
+          <w:lang w:eastAsia="en-GH"/>
+        </w:rPr>
+        <w:t>"href"</w:t>
+      </w:r>
+      <w:r>
+        <w:rPr>
+          <w:rFonts w:ascii="Courier New" w:eastAsia="Times New Roman" w:hAnsi="Courier New" w:cs="Courier New"/>
+          <w:color w:val="000000"/>
+          <w:sz w:val="18"/>
+          <w:szCs w:val="18"/>
+          <w:lang w:eastAsia="en-GH"/>
+        </w:rPr>
+        <w:t>: </w:t>
+      </w:r>
+      <w:r>
+        <w:rPr>
+          <w:rFonts w:ascii="Courier New" w:eastAsia="Times New Roman" w:hAnsi="Courier New" w:cs="Courier New"/>
+          <w:color w:val="0451A5"/>
+          <w:sz w:val="18"/>
+          <w:szCs w:val="18"/>
+          <w:lang w:eastAsia="en-GH"/>
+        </w:rPr>
+        <w:t>"https://capmatch-staging.cfapps.io/users/1/addSDGs"</w:t>
+      </w:r>
+    </w:p>
+    <w:p>
+      <w:pPr>
+        <w:shd w:val="clear" w:color="auto" w:fill="FFFFFE"/>
+        <w:spacing w:after="0" w:line="240" w:lineRule="atLeast"/>
+        <w:rPr>
+          <w:rFonts w:ascii="Courier New" w:eastAsia="Times New Roman" w:hAnsi="Courier New" w:cs="Courier New"/>
+          <w:color w:val="000000"/>
+          <w:sz w:val="18"/>
+          <w:szCs w:val="18"/>
+          <w:lang w:eastAsia="en-GH"/>
+        </w:rPr>
+      </w:pPr>
+      <w:r>
+        <w:rPr>
+          <w:rFonts w:ascii="Courier New" w:eastAsia="Times New Roman" w:hAnsi="Courier New" w:cs="Courier New"/>
+          <w:color w:val="000000"/>
+          <w:sz w:val="18"/>
+          <w:szCs w:val="18"/>
+          <w:lang w:eastAsia="en-GH"/>
+        </w:rPr>
+        <w:t>        },</w:t>
+      </w:r>
+    </w:p>
+    <w:p>
+      <w:pPr>
+        <w:shd w:val="clear" w:color="auto" w:fill="FFFFFE"/>
+        <w:spacing w:after="0" w:line="240" w:lineRule="atLeast"/>
+        <w:rPr>
+          <w:rFonts w:ascii="Courier New" w:eastAsia="Times New Roman" w:hAnsi="Courier New" w:cs="Courier New"/>
+          <w:color w:val="000000"/>
+          <w:sz w:val="18"/>
+          <w:szCs w:val="18"/>
+          <w:lang w:eastAsia="en-GH"/>
+        </w:rPr>
+      </w:pPr>
+      <w:r>
+        <w:rPr>
+          <w:rFonts w:ascii="Courier New" w:eastAsia="Times New Roman" w:hAnsi="Courier New" w:cs="Courier New"/>
+          <w:color w:val="000000"/>
+          <w:sz w:val="18"/>
+          <w:szCs w:val="18"/>
+          <w:lang w:eastAsia="en-GH"/>
+        </w:rPr>
+        <w:t>        </w:t>
+      </w:r>
+      <w:r>
+        <w:rPr>
+          <w:rFonts w:ascii="Courier New" w:eastAsia="Times New Roman" w:hAnsi="Courier New" w:cs="Courier New"/>
+          <w:color w:val="A31515"/>
+          <w:sz w:val="18"/>
+          <w:szCs w:val="18"/>
+          <w:lang w:eastAsia="en-GH"/>
+        </w:rPr>
+        <w:t>"</w:t>
+      </w:r>
+      <w:proofErr w:type="spellStart"/>
+      <w:r>
+        <w:rPr>
+          <w:rFonts w:ascii="Courier New" w:eastAsia="Times New Roman" w:hAnsi="Courier New" w:cs="Courier New"/>
+          <w:color w:val="A31515"/>
+          <w:sz w:val="18"/>
+          <w:szCs w:val="18"/>
+          <w:lang w:eastAsia="en-GH"/>
+        </w:rPr>
+        <w:t>addSDG</w:t>
+      </w:r>
+      <w:proofErr w:type="spellEnd"/>
+      <w:r>
+        <w:rPr>
+          <w:rFonts w:ascii="Courier New" w:eastAsia="Times New Roman" w:hAnsi="Courier New" w:cs="Courier New"/>
+          <w:color w:val="A31515"/>
+          <w:sz w:val="18"/>
+          <w:szCs w:val="18"/>
+          <w:lang w:eastAsia="en-GH"/>
+        </w:rPr>
+        <w:t>"</w:t>
+      </w:r>
+      <w:r>
+        <w:rPr>
+          <w:rFonts w:ascii="Courier New" w:eastAsia="Times New Roman" w:hAnsi="Courier New" w:cs="Courier New"/>
+          <w:color w:val="000000"/>
+          <w:sz w:val="18"/>
+          <w:szCs w:val="18"/>
+          <w:lang w:eastAsia="en-GH"/>
+        </w:rPr>
+        <w:t>: {</w:t>
+      </w:r>
+    </w:p>
+    <w:p>
+      <w:pPr>
+        <w:shd w:val="clear" w:color="auto" w:fill="FFFFFE"/>
+        <w:spacing w:after="0" w:line="240" w:lineRule="atLeast"/>
+        <w:rPr>
+          <w:rFonts w:ascii="Courier New" w:eastAsia="Times New Roman" w:hAnsi="Courier New" w:cs="Courier New"/>
+          <w:color w:val="000000"/>
+          <w:sz w:val="18"/>
+          <w:szCs w:val="18"/>
+          <w:lang w:eastAsia="en-GH"/>
+        </w:rPr>
+      </w:pPr>
+      <w:r>
+        <w:rPr>
+          <w:rFonts w:ascii="Courier New" w:eastAsia="Times New Roman" w:hAnsi="Courier New" w:cs="Courier New"/>
+          <w:color w:val="000000"/>
+          <w:sz w:val="18"/>
+          <w:szCs w:val="18"/>
+          <w:lang w:eastAsia="en-GH"/>
+        </w:rPr>
+        <w:t>            </w:t>
+      </w:r>
+      <w:r>
+        <w:rPr>
+          <w:rFonts w:ascii="Courier New" w:eastAsia="Times New Roman" w:hAnsi="Courier New" w:cs="Courier New"/>
+          <w:color w:val="A31515"/>
+          <w:sz w:val="18"/>
+          <w:szCs w:val="18"/>
+          <w:lang w:eastAsia="en-GH"/>
+        </w:rPr>
+        <w:t>"href"</w:t>
+      </w:r>
+      <w:r>
+        <w:rPr>
+          <w:rFonts w:ascii="Courier New" w:eastAsia="Times New Roman" w:hAnsi="Courier New" w:cs="Courier New"/>
+          <w:color w:val="000000"/>
+          <w:sz w:val="18"/>
+          <w:szCs w:val="18"/>
+          <w:lang w:eastAsia="en-GH"/>
+        </w:rPr>
+        <w:t>: </w:t>
+      </w:r>
+      <w:r>
+        <w:rPr>
+          <w:rFonts w:ascii="Courier New" w:eastAsia="Times New Roman" w:hAnsi="Courier New" w:cs="Courier New"/>
+          <w:color w:val="0451A5"/>
+          <w:sz w:val="18"/>
+          <w:szCs w:val="18"/>
+          <w:lang w:eastAsia="en-GH"/>
+        </w:rPr>
+        <w:t>"https://capmatch-staging.cfapps.io/users/1/addSDG"</w:t>
+      </w:r>
+    </w:p>
+    <w:p>
+      <w:pPr>
+        <w:shd w:val="clear" w:color="auto" w:fill="FFFFFE"/>
+        <w:spacing w:after="0" w:line="240" w:lineRule="atLeast"/>
+        <w:rPr>
+          <w:rFonts w:ascii="Courier New" w:eastAsia="Times New Roman" w:hAnsi="Courier New" w:cs="Courier New"/>
+          <w:color w:val="000000"/>
+          <w:sz w:val="18"/>
+          <w:szCs w:val="18"/>
+          <w:lang w:eastAsia="en-GH"/>
+        </w:rPr>
+      </w:pPr>
+      <w:r>
+        <w:rPr>
+          <w:rFonts w:ascii="Courier New" w:eastAsia="Times New Roman" w:hAnsi="Courier New" w:cs="Courier New"/>
+          <w:color w:val="000000"/>
+          <w:sz w:val="18"/>
+          <w:szCs w:val="18"/>
+          <w:lang w:eastAsia="en-GH"/>
+        </w:rPr>
+        <w:t>        },</w:t>
+      </w:r>
+    </w:p>
+    <w:p>
+      <w:pPr>
+        <w:shd w:val="clear" w:color="auto" w:fill="FFFFFE"/>
+        <w:spacing w:after="0" w:line="240" w:lineRule="atLeast"/>
+        <w:rPr>
+          <w:rFonts w:ascii="Courier New" w:eastAsia="Times New Roman" w:hAnsi="Courier New" w:cs="Courier New"/>
+          <w:color w:val="000000"/>
+          <w:sz w:val="18"/>
+          <w:szCs w:val="18"/>
+          <w:lang w:eastAsia="en-GH"/>
+        </w:rPr>
+      </w:pPr>
+      <w:r>
+        <w:rPr>
+          <w:rFonts w:ascii="Courier New" w:eastAsia="Times New Roman" w:hAnsi="Courier New" w:cs="Courier New"/>
+          <w:color w:val="000000"/>
+          <w:sz w:val="18"/>
+          <w:szCs w:val="18"/>
+          <w:lang w:eastAsia="en-GH"/>
+        </w:rPr>
         <w:lastRenderedPageBreak/>
-        <w:t>        },</w:t>
-      </w:r>
-    </w:p>
-    <w:p>
-      <w:pPr>
-        <w:shd w:val="clear" w:color="auto" w:fill="FFFFFE"/>
-        <w:spacing w:after="0" w:line="240" w:lineRule="atLeast"/>
-        <w:rPr>
-          <w:rFonts w:ascii="Courier New" w:eastAsia="Times New Roman" w:hAnsi="Courier New" w:cs="Courier New"/>
-          <w:color w:val="000000"/>
-          <w:sz w:val="18"/>
-          <w:szCs w:val="18"/>
-          <w:lang w:eastAsia="en-GH"/>
-        </w:rPr>
-      </w:pPr>
-      <w:r>
-        <w:rPr>
-          <w:rFonts w:ascii="Courier New" w:eastAsia="Times New Roman" w:hAnsi="Courier New" w:cs="Courier New"/>
-          <w:color w:val="000000"/>
-          <w:sz w:val="18"/>
-          <w:szCs w:val="18"/>
-          <w:lang w:eastAsia="en-GH"/>
-        </w:rPr>
-        <w:t>        </w:t>
-      </w:r>
-      <w:r>
-        <w:rPr>
-          <w:rFonts w:ascii="Courier New" w:eastAsia="Times New Roman" w:hAnsi="Courier New" w:cs="Courier New"/>
-          <w:color w:val="A31515"/>
-          <w:sz w:val="18"/>
-          <w:szCs w:val="18"/>
-          <w:lang w:eastAsia="en-GH"/>
-        </w:rPr>
-        <w:t>"major"</w:t>
-      </w:r>
-      <w:r>
-        <w:rPr>
-          <w:rFonts w:ascii="Courier New" w:eastAsia="Times New Roman" w:hAnsi="Courier New" w:cs="Courier New"/>
-          <w:color w:val="000000"/>
-          <w:sz w:val="18"/>
-          <w:szCs w:val="18"/>
-          <w:lang w:eastAsia="en-GH"/>
-        </w:rPr>
-        <w:t>: {</w:t>
-      </w:r>
-    </w:p>
-    <w:p>
-      <w:pPr>
-        <w:shd w:val="clear" w:color="auto" w:fill="FFFFFE"/>
-        <w:spacing w:after="0" w:line="240" w:lineRule="atLeast"/>
-        <w:rPr>
-          <w:rFonts w:ascii="Courier New" w:eastAsia="Times New Roman" w:hAnsi="Courier New" w:cs="Courier New"/>
-          <w:color w:val="000000"/>
-          <w:sz w:val="18"/>
-          <w:szCs w:val="18"/>
-          <w:lang w:eastAsia="en-GH"/>
-        </w:rPr>
-      </w:pPr>
-      <w:r>
-        <w:rPr>
-          <w:rFonts w:ascii="Courier New" w:eastAsia="Times New Roman" w:hAnsi="Courier New" w:cs="Courier New"/>
-          <w:color w:val="000000"/>
-          <w:sz w:val="18"/>
-          <w:szCs w:val="18"/>
-          <w:lang w:eastAsia="en-GH"/>
-        </w:rPr>
-        <w:t>            </w:t>
-      </w:r>
-      <w:r>
-        <w:rPr>
-          <w:rFonts w:ascii="Courier New" w:eastAsia="Times New Roman" w:hAnsi="Courier New" w:cs="Courier New"/>
-          <w:color w:val="A31515"/>
-          <w:sz w:val="18"/>
-          <w:szCs w:val="18"/>
-          <w:lang w:eastAsia="en-GH"/>
-        </w:rPr>
-        <w:t>"href"</w:t>
-      </w:r>
-      <w:r>
-        <w:rPr>
-          <w:rFonts w:ascii="Courier New" w:eastAsia="Times New Roman" w:hAnsi="Courier New" w:cs="Courier New"/>
-          <w:color w:val="000000"/>
-          <w:sz w:val="18"/>
-          <w:szCs w:val="18"/>
-          <w:lang w:eastAsia="en-GH"/>
-        </w:rPr>
-        <w:t>: </w:t>
-      </w:r>
-      <w:r>
-        <w:rPr>
-          <w:rFonts w:ascii="Courier New" w:eastAsia="Times New Roman" w:hAnsi="Courier New" w:cs="Courier New"/>
-          <w:color w:val="0451A5"/>
-          <w:sz w:val="18"/>
-          <w:szCs w:val="18"/>
-          <w:lang w:eastAsia="en-GH"/>
-        </w:rPr>
-        <w:t>"https://capmatch-staging.cfapps.io/students/1/major"</w:t>
-      </w:r>
-    </w:p>
-    <w:p>
-      <w:pPr>
-        <w:shd w:val="clear" w:color="auto" w:fill="FFFFFE"/>
-        <w:spacing w:after="0" w:line="240" w:lineRule="atLeast"/>
-        <w:rPr>
-          <w:rFonts w:ascii="Courier New" w:eastAsia="Times New Roman" w:hAnsi="Courier New" w:cs="Courier New"/>
-          <w:color w:val="000000"/>
-          <w:sz w:val="18"/>
-          <w:szCs w:val="18"/>
-          <w:lang w:eastAsia="en-GH"/>
-        </w:rPr>
-      </w:pPr>
-      <w:r>
-        <w:rPr>
-          <w:rFonts w:ascii="Courier New" w:eastAsia="Times New Roman" w:hAnsi="Courier New" w:cs="Courier New"/>
-          <w:color w:val="000000"/>
-          <w:sz w:val="18"/>
-          <w:szCs w:val="18"/>
-          <w:lang w:eastAsia="en-GH"/>
-        </w:rPr>
-        <w:t>        },</w:t>
-      </w:r>
-    </w:p>
-    <w:p>
-      <w:pPr>
-        <w:shd w:val="clear" w:color="auto" w:fill="FFFFFE"/>
-        <w:spacing w:after="0" w:line="240" w:lineRule="atLeast"/>
-        <w:rPr>
-          <w:rFonts w:ascii="Courier New" w:eastAsia="Times New Roman" w:hAnsi="Courier New" w:cs="Courier New"/>
-          <w:color w:val="000000"/>
-          <w:sz w:val="18"/>
-          <w:szCs w:val="18"/>
-          <w:lang w:eastAsia="en-GH"/>
-        </w:rPr>
-      </w:pPr>
-      <w:r>
-        <w:rPr>
-          <w:rFonts w:ascii="Courier New" w:eastAsia="Times New Roman" w:hAnsi="Courier New" w:cs="Courier New"/>
-          <w:color w:val="000000"/>
-          <w:sz w:val="18"/>
-          <w:szCs w:val="18"/>
-          <w:lang w:eastAsia="en-GH"/>
-        </w:rPr>
-        <w:t>        </w:t>
-      </w:r>
-      <w:r>
-        <w:rPr>
-          <w:rFonts w:ascii="Courier New" w:eastAsia="Times New Roman" w:hAnsi="Courier New" w:cs="Courier New"/>
-          <w:color w:val="A31515"/>
-          <w:sz w:val="18"/>
-          <w:szCs w:val="18"/>
-          <w:lang w:eastAsia="en-GH"/>
-        </w:rPr>
-        <w:t>"supervisor"</w:t>
-      </w:r>
-      <w:r>
-        <w:rPr>
-          <w:rFonts w:ascii="Courier New" w:eastAsia="Times New Roman" w:hAnsi="Courier New" w:cs="Courier New"/>
-          <w:color w:val="000000"/>
-          <w:sz w:val="18"/>
-          <w:szCs w:val="18"/>
-          <w:lang w:eastAsia="en-GH"/>
-        </w:rPr>
-        <w:t>: {</w:t>
-      </w:r>
-    </w:p>
-    <w:p>
-      <w:pPr>
-        <w:shd w:val="clear" w:color="auto" w:fill="FFFFFE"/>
-        <w:spacing w:after="0" w:line="240" w:lineRule="atLeast"/>
-        <w:rPr>
-          <w:rFonts w:ascii="Courier New" w:eastAsia="Times New Roman" w:hAnsi="Courier New" w:cs="Courier New"/>
-          <w:color w:val="000000"/>
-          <w:sz w:val="18"/>
-          <w:szCs w:val="18"/>
-          <w:lang w:eastAsia="en-GH"/>
-        </w:rPr>
-      </w:pPr>
-      <w:r>
-        <w:rPr>
-          <w:rFonts w:ascii="Courier New" w:eastAsia="Times New Roman" w:hAnsi="Courier New" w:cs="Courier New"/>
-          <w:color w:val="000000"/>
-          <w:sz w:val="18"/>
-          <w:szCs w:val="18"/>
-          <w:lang w:eastAsia="en-GH"/>
-        </w:rPr>
-        <w:t>            </w:t>
-      </w:r>
-      <w:r>
-        <w:rPr>
-          <w:rFonts w:ascii="Courier New" w:eastAsia="Times New Roman" w:hAnsi="Courier New" w:cs="Courier New"/>
-          <w:color w:val="A31515"/>
-          <w:sz w:val="18"/>
-          <w:szCs w:val="18"/>
-          <w:lang w:eastAsia="en-GH"/>
-        </w:rPr>
-        <w:t>"href"</w:t>
-      </w:r>
-      <w:r>
-        <w:rPr>
-          <w:rFonts w:ascii="Courier New" w:eastAsia="Times New Roman" w:hAnsi="Courier New" w:cs="Courier New"/>
-          <w:color w:val="000000"/>
-          <w:sz w:val="18"/>
-          <w:szCs w:val="18"/>
-          <w:lang w:eastAsia="en-GH"/>
-        </w:rPr>
-        <w:t>: </w:t>
-      </w:r>
-      <w:r>
-        <w:rPr>
-          <w:rFonts w:ascii="Courier New" w:eastAsia="Times New Roman" w:hAnsi="Courier New" w:cs="Courier New"/>
-          <w:color w:val="0451A5"/>
-          <w:sz w:val="18"/>
-          <w:szCs w:val="18"/>
-          <w:lang w:eastAsia="en-GH"/>
-        </w:rPr>
-        <w:t>"https://capmatch-staging.cfapps.io/students/1/supervisor"</w:t>
-      </w:r>
-    </w:p>
-    <w:p>
-      <w:pPr>
-        <w:shd w:val="clear" w:color="auto" w:fill="FFFFFE"/>
-        <w:spacing w:after="0" w:line="240" w:lineRule="atLeast"/>
-        <w:rPr>
-          <w:rFonts w:ascii="Courier New" w:eastAsia="Times New Roman" w:hAnsi="Courier New" w:cs="Courier New"/>
-          <w:color w:val="000000"/>
-          <w:sz w:val="18"/>
-          <w:szCs w:val="18"/>
-          <w:lang w:eastAsia="en-GH"/>
-        </w:rPr>
-      </w:pPr>
-      <w:r>
-        <w:rPr>
-          <w:rFonts w:ascii="Courier New" w:eastAsia="Times New Roman" w:hAnsi="Courier New" w:cs="Courier New"/>
-          <w:color w:val="000000"/>
-          <w:sz w:val="18"/>
-          <w:szCs w:val="18"/>
-          <w:lang w:eastAsia="en-GH"/>
-        </w:rPr>
-        <w:t>        },</w:t>
-      </w:r>
-    </w:p>
-    <w:p>
-      <w:pPr>
-        <w:shd w:val="clear" w:color="auto" w:fill="FFFFFE"/>
-        <w:spacing w:after="0" w:line="240" w:lineRule="atLeast"/>
-        <w:rPr>
-          <w:rFonts w:ascii="Courier New" w:eastAsia="Times New Roman" w:hAnsi="Courier New" w:cs="Courier New"/>
-          <w:color w:val="000000"/>
-          <w:sz w:val="18"/>
-          <w:szCs w:val="18"/>
-          <w:lang w:eastAsia="en-GH"/>
-        </w:rPr>
-      </w:pPr>
-      <w:r>
-        <w:rPr>
-          <w:rFonts w:ascii="Courier New" w:eastAsia="Times New Roman" w:hAnsi="Courier New" w:cs="Courier New"/>
-          <w:color w:val="000000"/>
-          <w:sz w:val="18"/>
-          <w:szCs w:val="18"/>
-          <w:lang w:eastAsia="en-GH"/>
-        </w:rPr>
-        <w:t>        </w:t>
-      </w:r>
-      <w:r>
-        <w:rPr>
-          <w:rFonts w:ascii="Courier New" w:eastAsia="Times New Roman" w:hAnsi="Courier New" w:cs="Courier New"/>
-          <w:color w:val="A31515"/>
-          <w:sz w:val="18"/>
-          <w:szCs w:val="18"/>
-          <w:lang w:eastAsia="en-GH"/>
-        </w:rPr>
-        <w:t>"</w:t>
-      </w:r>
-      <w:proofErr w:type="spellStart"/>
-      <w:r>
-        <w:rPr>
-          <w:rFonts w:ascii="Courier New" w:eastAsia="Times New Roman" w:hAnsi="Courier New" w:cs="Courier New"/>
-          <w:color w:val="A31515"/>
-          <w:sz w:val="18"/>
-          <w:szCs w:val="18"/>
-          <w:lang w:eastAsia="en-GH"/>
-        </w:rPr>
-        <w:t>favouriteSupervisors</w:t>
-      </w:r>
-      <w:proofErr w:type="spellEnd"/>
-      <w:r>
-        <w:rPr>
-          <w:rFonts w:ascii="Courier New" w:eastAsia="Times New Roman" w:hAnsi="Courier New" w:cs="Courier New"/>
-          <w:color w:val="A31515"/>
-          <w:sz w:val="18"/>
-          <w:szCs w:val="18"/>
-          <w:lang w:eastAsia="en-GH"/>
-        </w:rPr>
-        <w:t>"</w:t>
-      </w:r>
-      <w:r>
-        <w:rPr>
-          <w:rFonts w:ascii="Courier New" w:eastAsia="Times New Roman" w:hAnsi="Courier New" w:cs="Courier New"/>
-          <w:color w:val="000000"/>
-          <w:sz w:val="18"/>
-          <w:szCs w:val="18"/>
-          <w:lang w:eastAsia="en-GH"/>
-        </w:rPr>
-        <w:t>: {</w:t>
-      </w:r>
-    </w:p>
-    <w:p>
-      <w:pPr>
-        <w:shd w:val="clear" w:color="auto" w:fill="FFFFFE"/>
-        <w:spacing w:after="0" w:line="240" w:lineRule="atLeast"/>
-        <w:rPr>
-          <w:rFonts w:ascii="Courier New" w:eastAsia="Times New Roman" w:hAnsi="Courier New" w:cs="Courier New"/>
-          <w:color w:val="000000"/>
-          <w:sz w:val="18"/>
-          <w:szCs w:val="18"/>
-          <w:lang w:eastAsia="en-GH"/>
-        </w:rPr>
-      </w:pPr>
-      <w:r>
-        <w:rPr>
-          <w:rFonts w:ascii="Courier New" w:eastAsia="Times New Roman" w:hAnsi="Courier New" w:cs="Courier New"/>
-          <w:color w:val="000000"/>
-          <w:sz w:val="18"/>
-          <w:szCs w:val="18"/>
-          <w:lang w:eastAsia="en-GH"/>
-        </w:rPr>
-        <w:t>            </w:t>
-      </w:r>
-      <w:r>
-        <w:rPr>
-          <w:rFonts w:ascii="Courier New" w:eastAsia="Times New Roman" w:hAnsi="Courier New" w:cs="Courier New"/>
-          <w:color w:val="A31515"/>
-          <w:sz w:val="18"/>
-          <w:szCs w:val="18"/>
-          <w:lang w:eastAsia="en-GH"/>
-        </w:rPr>
-        <w:t>"href"</w:t>
-      </w:r>
-      <w:r>
-        <w:rPr>
-          <w:rFonts w:ascii="Courier New" w:eastAsia="Times New Roman" w:hAnsi="Courier New" w:cs="Courier New"/>
-          <w:color w:val="000000"/>
-          <w:sz w:val="18"/>
-          <w:szCs w:val="18"/>
-          <w:lang w:eastAsia="en-GH"/>
-        </w:rPr>
-        <w:t>: </w:t>
-      </w:r>
-      <w:r>
-        <w:rPr>
-          <w:rFonts w:ascii="Courier New" w:eastAsia="Times New Roman" w:hAnsi="Courier New" w:cs="Courier New"/>
-          <w:color w:val="0451A5"/>
-          <w:sz w:val="18"/>
-          <w:szCs w:val="18"/>
-          <w:lang w:eastAsia="en-GH"/>
-        </w:rPr>
-        <w:t>"https://capmatch-staging.cfapps.io/students/1/favouriteSupervisors"</w:t>
-      </w:r>
-    </w:p>
-    <w:p>
-      <w:pPr>
-        <w:shd w:val="clear" w:color="auto" w:fill="FFFFFE"/>
-        <w:spacing w:after="0" w:line="240" w:lineRule="atLeast"/>
-        <w:rPr>
-          <w:rFonts w:ascii="Courier New" w:eastAsia="Times New Roman" w:hAnsi="Courier New" w:cs="Courier New"/>
-          <w:color w:val="000000"/>
-          <w:sz w:val="18"/>
-          <w:szCs w:val="18"/>
-          <w:lang w:eastAsia="en-GH"/>
-        </w:rPr>
-      </w:pPr>
-      <w:r>
-        <w:rPr>
-          <w:rFonts w:ascii="Courier New" w:eastAsia="Times New Roman" w:hAnsi="Courier New" w:cs="Courier New"/>
-          <w:color w:val="000000"/>
-          <w:sz w:val="18"/>
-          <w:szCs w:val="18"/>
-          <w:lang w:eastAsia="en-GH"/>
-        </w:rPr>
-        <w:t>        },</w:t>
-      </w:r>
-    </w:p>
-    <w:p>
-      <w:pPr>
-        <w:shd w:val="clear" w:color="auto" w:fill="FFFFFE"/>
-        <w:spacing w:after="0" w:line="240" w:lineRule="atLeast"/>
-        <w:rPr>
-          <w:rFonts w:ascii="Courier New" w:eastAsia="Times New Roman" w:hAnsi="Courier New" w:cs="Courier New"/>
-          <w:color w:val="000000"/>
-          <w:sz w:val="18"/>
-          <w:szCs w:val="18"/>
-          <w:lang w:eastAsia="en-GH"/>
-        </w:rPr>
-      </w:pPr>
-      <w:r>
-        <w:rPr>
-          <w:rFonts w:ascii="Courier New" w:eastAsia="Times New Roman" w:hAnsi="Courier New" w:cs="Courier New"/>
-          <w:color w:val="000000"/>
-          <w:sz w:val="18"/>
-          <w:szCs w:val="18"/>
-          <w:lang w:eastAsia="en-GH"/>
-        </w:rPr>
-        <w:t>        </w:t>
-      </w:r>
-      <w:r>
-        <w:rPr>
-          <w:rFonts w:ascii="Courier New" w:eastAsia="Times New Roman" w:hAnsi="Courier New" w:cs="Courier New"/>
-          <w:color w:val="A31515"/>
-          <w:sz w:val="18"/>
-          <w:szCs w:val="18"/>
-          <w:lang w:eastAsia="en-GH"/>
-        </w:rPr>
-        <w:t>"</w:t>
-      </w:r>
-      <w:proofErr w:type="spellStart"/>
-      <w:r>
-        <w:rPr>
-          <w:rFonts w:ascii="Courier New" w:eastAsia="Times New Roman" w:hAnsi="Courier New" w:cs="Courier New"/>
-          <w:color w:val="A31515"/>
-          <w:sz w:val="18"/>
-          <w:szCs w:val="18"/>
-          <w:lang w:eastAsia="en-GH"/>
-        </w:rPr>
-        <w:t>addInterests</w:t>
-      </w:r>
-      <w:proofErr w:type="spellEnd"/>
-      <w:r>
-        <w:rPr>
-          <w:rFonts w:ascii="Courier New" w:eastAsia="Times New Roman" w:hAnsi="Courier New" w:cs="Courier New"/>
-          <w:color w:val="A31515"/>
-          <w:sz w:val="18"/>
-          <w:szCs w:val="18"/>
-          <w:lang w:eastAsia="en-GH"/>
-        </w:rPr>
-        <w:t>"</w:t>
-      </w:r>
-      <w:r>
-        <w:rPr>
-          <w:rFonts w:ascii="Courier New" w:eastAsia="Times New Roman" w:hAnsi="Courier New" w:cs="Courier New"/>
-          <w:color w:val="000000"/>
-          <w:sz w:val="18"/>
-          <w:szCs w:val="18"/>
-          <w:lang w:eastAsia="en-GH"/>
-        </w:rPr>
-        <w:t>: {</w:t>
-      </w:r>
-    </w:p>
-    <w:p>
-      <w:pPr>
-        <w:shd w:val="clear" w:color="auto" w:fill="FFFFFE"/>
-        <w:spacing w:after="0" w:line="240" w:lineRule="atLeast"/>
-        <w:rPr>
-          <w:rFonts w:ascii="Courier New" w:eastAsia="Times New Roman" w:hAnsi="Courier New" w:cs="Courier New"/>
-          <w:color w:val="000000"/>
-          <w:sz w:val="18"/>
-          <w:szCs w:val="18"/>
-          <w:lang w:eastAsia="en-GH"/>
-        </w:rPr>
-      </w:pPr>
-      <w:r>
-        <w:rPr>
-          <w:rFonts w:ascii="Courier New" w:eastAsia="Times New Roman" w:hAnsi="Courier New" w:cs="Courier New"/>
-          <w:color w:val="000000"/>
-          <w:sz w:val="18"/>
-          <w:szCs w:val="18"/>
-          <w:lang w:eastAsia="en-GH"/>
-        </w:rPr>
-        <w:t>            </w:t>
-      </w:r>
-      <w:r>
-        <w:rPr>
-          <w:rFonts w:ascii="Courier New" w:eastAsia="Times New Roman" w:hAnsi="Courier New" w:cs="Courier New"/>
-          <w:color w:val="A31515"/>
-          <w:sz w:val="18"/>
-          <w:szCs w:val="18"/>
-          <w:lang w:eastAsia="en-GH"/>
-        </w:rPr>
-        <w:t>"href"</w:t>
-      </w:r>
-      <w:r>
-        <w:rPr>
-          <w:rFonts w:ascii="Courier New" w:eastAsia="Times New Roman" w:hAnsi="Courier New" w:cs="Courier New"/>
-          <w:color w:val="000000"/>
-          <w:sz w:val="18"/>
-          <w:szCs w:val="18"/>
-          <w:lang w:eastAsia="en-GH"/>
-        </w:rPr>
-        <w:t>: </w:t>
-      </w:r>
-      <w:r>
-        <w:rPr>
-          <w:rFonts w:ascii="Courier New" w:eastAsia="Times New Roman" w:hAnsi="Courier New" w:cs="Courier New"/>
-          <w:color w:val="0451A5"/>
-          <w:sz w:val="18"/>
-          <w:szCs w:val="18"/>
-          <w:lang w:eastAsia="en-GH"/>
-        </w:rPr>
-        <w:t>"https://capmatch-staging.cfapps.io/users/1/addInterests"</w:t>
-      </w:r>
-    </w:p>
-    <w:p>
-      <w:pPr>
-        <w:shd w:val="clear" w:color="auto" w:fill="FFFFFE"/>
-        <w:spacing w:after="0" w:line="240" w:lineRule="atLeast"/>
-        <w:rPr>
-          <w:rFonts w:ascii="Courier New" w:eastAsia="Times New Roman" w:hAnsi="Courier New" w:cs="Courier New"/>
-          <w:color w:val="000000"/>
-          <w:sz w:val="18"/>
-          <w:szCs w:val="18"/>
-          <w:lang w:eastAsia="en-GH"/>
-        </w:rPr>
-      </w:pPr>
-      <w:r>
-        <w:rPr>
-          <w:rFonts w:ascii="Courier New" w:eastAsia="Times New Roman" w:hAnsi="Courier New" w:cs="Courier New"/>
-          <w:color w:val="000000"/>
-          <w:sz w:val="18"/>
-          <w:szCs w:val="18"/>
-          <w:lang w:eastAsia="en-GH"/>
-        </w:rPr>
-        <w:t>        },</w:t>
-      </w:r>
-    </w:p>
-    <w:p>
-      <w:pPr>
-        <w:shd w:val="clear" w:color="auto" w:fill="FFFFFE"/>
-        <w:spacing w:after="0" w:line="240" w:lineRule="atLeast"/>
-        <w:rPr>
-          <w:rFonts w:ascii="Courier New" w:eastAsia="Times New Roman" w:hAnsi="Courier New" w:cs="Courier New"/>
-          <w:color w:val="000000"/>
-          <w:sz w:val="18"/>
-          <w:szCs w:val="18"/>
-          <w:lang w:eastAsia="en-GH"/>
-        </w:rPr>
-      </w:pPr>
-      <w:r>
-        <w:rPr>
-          <w:rFonts w:ascii="Courier New" w:eastAsia="Times New Roman" w:hAnsi="Courier New" w:cs="Courier New"/>
-          <w:color w:val="000000"/>
-          <w:sz w:val="18"/>
-          <w:szCs w:val="18"/>
-          <w:lang w:eastAsia="en-GH"/>
-        </w:rPr>
-        <w:t>        </w:t>
-      </w:r>
-      <w:r>
-        <w:rPr>
-          <w:rFonts w:ascii="Courier New" w:eastAsia="Times New Roman" w:hAnsi="Courier New" w:cs="Courier New"/>
-          <w:color w:val="A31515"/>
-          <w:sz w:val="18"/>
-          <w:szCs w:val="18"/>
-          <w:lang w:eastAsia="en-GH"/>
-        </w:rPr>
-        <w:t>"</w:t>
-      </w:r>
-      <w:proofErr w:type="spellStart"/>
-      <w:r>
-        <w:rPr>
-          <w:rFonts w:ascii="Courier New" w:eastAsia="Times New Roman" w:hAnsi="Courier New" w:cs="Courier New"/>
-          <w:color w:val="A31515"/>
-          <w:sz w:val="18"/>
-          <w:szCs w:val="18"/>
-          <w:lang w:eastAsia="en-GH"/>
-        </w:rPr>
-        <w:t>addInterest</w:t>
-      </w:r>
-      <w:proofErr w:type="spellEnd"/>
-      <w:r>
-        <w:rPr>
-          <w:rFonts w:ascii="Courier New" w:eastAsia="Times New Roman" w:hAnsi="Courier New" w:cs="Courier New"/>
-          <w:color w:val="A31515"/>
-          <w:sz w:val="18"/>
-          <w:szCs w:val="18"/>
-          <w:lang w:eastAsia="en-GH"/>
-        </w:rPr>
-        <w:t>"</w:t>
-      </w:r>
-      <w:r>
-        <w:rPr>
-          <w:rFonts w:ascii="Courier New" w:eastAsia="Times New Roman" w:hAnsi="Courier New" w:cs="Courier New"/>
-          <w:color w:val="000000"/>
-          <w:sz w:val="18"/>
-          <w:szCs w:val="18"/>
-          <w:lang w:eastAsia="en-GH"/>
-        </w:rPr>
-        <w:t>: {</w:t>
-      </w:r>
-    </w:p>
-    <w:p>
-      <w:pPr>
-        <w:shd w:val="clear" w:color="auto" w:fill="FFFFFE"/>
-        <w:spacing w:after="0" w:line="240" w:lineRule="atLeast"/>
-        <w:rPr>
-          <w:rFonts w:ascii="Courier New" w:eastAsia="Times New Roman" w:hAnsi="Courier New" w:cs="Courier New"/>
-          <w:color w:val="000000"/>
-          <w:sz w:val="18"/>
-          <w:szCs w:val="18"/>
-          <w:lang w:eastAsia="en-GH"/>
-        </w:rPr>
-      </w:pPr>
-      <w:r>
-        <w:rPr>
-          <w:rFonts w:ascii="Courier New" w:eastAsia="Times New Roman" w:hAnsi="Courier New" w:cs="Courier New"/>
-          <w:color w:val="000000"/>
-          <w:sz w:val="18"/>
-          <w:szCs w:val="18"/>
-          <w:lang w:eastAsia="en-GH"/>
-        </w:rPr>
-        <w:t>            </w:t>
-      </w:r>
-      <w:r>
-        <w:rPr>
-          <w:rFonts w:ascii="Courier New" w:eastAsia="Times New Roman" w:hAnsi="Courier New" w:cs="Courier New"/>
-          <w:color w:val="A31515"/>
-          <w:sz w:val="18"/>
-          <w:szCs w:val="18"/>
-          <w:lang w:eastAsia="en-GH"/>
-        </w:rPr>
-        <w:t>"href"</w:t>
-      </w:r>
-      <w:r>
-        <w:rPr>
-          <w:rFonts w:ascii="Courier New" w:eastAsia="Times New Roman" w:hAnsi="Courier New" w:cs="Courier New"/>
-          <w:color w:val="000000"/>
-          <w:sz w:val="18"/>
-          <w:szCs w:val="18"/>
-          <w:lang w:eastAsia="en-GH"/>
-        </w:rPr>
-        <w:t>: </w:t>
-      </w:r>
-      <w:r>
-        <w:rPr>
-          <w:rFonts w:ascii="Courier New" w:eastAsia="Times New Roman" w:hAnsi="Courier New" w:cs="Courier New"/>
-          <w:color w:val="0451A5"/>
-          <w:sz w:val="18"/>
-          <w:szCs w:val="18"/>
-          <w:lang w:eastAsia="en-GH"/>
-        </w:rPr>
-        <w:t>"https://capmatch-staging.cfapps.io/users/1/addInterest"</w:t>
-      </w:r>
-    </w:p>
-    <w:p>
-      <w:pPr>
-        <w:shd w:val="clear" w:color="auto" w:fill="FFFFFE"/>
-        <w:spacing w:after="0" w:line="240" w:lineRule="atLeast"/>
-        <w:rPr>
-          <w:rFonts w:ascii="Courier New" w:eastAsia="Times New Roman" w:hAnsi="Courier New" w:cs="Courier New"/>
-          <w:color w:val="000000"/>
-          <w:sz w:val="18"/>
-          <w:szCs w:val="18"/>
-          <w:lang w:eastAsia="en-GH"/>
-        </w:rPr>
-      </w:pPr>
-      <w:r>
-        <w:rPr>
-          <w:rFonts w:ascii="Courier New" w:eastAsia="Times New Roman" w:hAnsi="Courier New" w:cs="Courier New"/>
-          <w:color w:val="000000"/>
-          <w:sz w:val="18"/>
-          <w:szCs w:val="18"/>
-          <w:lang w:eastAsia="en-GH"/>
-        </w:rPr>
-        <w:t>        },</w:t>
-      </w:r>
-    </w:p>
-    <w:p>
-      <w:pPr>
-        <w:shd w:val="clear" w:color="auto" w:fill="FFFFFE"/>
-        <w:spacing w:after="0" w:line="240" w:lineRule="atLeast"/>
-        <w:rPr>
-          <w:rFonts w:ascii="Courier New" w:eastAsia="Times New Roman" w:hAnsi="Courier New" w:cs="Courier New"/>
-          <w:color w:val="000000"/>
-          <w:sz w:val="18"/>
-          <w:szCs w:val="18"/>
-          <w:lang w:eastAsia="en-GH"/>
-        </w:rPr>
-      </w:pPr>
-      <w:r>
-        <w:rPr>
-          <w:rFonts w:ascii="Courier New" w:eastAsia="Times New Roman" w:hAnsi="Courier New" w:cs="Courier New"/>
-          <w:color w:val="000000"/>
-          <w:sz w:val="18"/>
-          <w:szCs w:val="18"/>
-          <w:lang w:eastAsia="en-GH"/>
-        </w:rPr>
-        <w:t>        </w:t>
-      </w:r>
-      <w:r>
-        <w:rPr>
-          <w:rFonts w:ascii="Courier New" w:eastAsia="Times New Roman" w:hAnsi="Courier New" w:cs="Courier New"/>
-          <w:color w:val="A31515"/>
-          <w:sz w:val="18"/>
-          <w:szCs w:val="18"/>
-          <w:lang w:eastAsia="en-GH"/>
-        </w:rPr>
-        <w:t>"</w:t>
-      </w:r>
-      <w:proofErr w:type="spellStart"/>
-      <w:r>
-        <w:rPr>
-          <w:rFonts w:ascii="Courier New" w:eastAsia="Times New Roman" w:hAnsi="Courier New" w:cs="Courier New"/>
-          <w:color w:val="A31515"/>
-          <w:sz w:val="18"/>
-          <w:szCs w:val="18"/>
-          <w:lang w:eastAsia="en-GH"/>
-        </w:rPr>
-        <w:t>addSDGs</w:t>
-      </w:r>
-      <w:proofErr w:type="spellEnd"/>
-      <w:r>
-        <w:rPr>
-          <w:rFonts w:ascii="Courier New" w:eastAsia="Times New Roman" w:hAnsi="Courier New" w:cs="Courier New"/>
-          <w:color w:val="A31515"/>
-          <w:sz w:val="18"/>
-          <w:szCs w:val="18"/>
-          <w:lang w:eastAsia="en-GH"/>
-        </w:rPr>
-        <w:t>"</w:t>
-      </w:r>
-      <w:r>
-        <w:rPr>
-          <w:rFonts w:ascii="Courier New" w:eastAsia="Times New Roman" w:hAnsi="Courier New" w:cs="Courier New"/>
-          <w:color w:val="000000"/>
-          <w:sz w:val="18"/>
-          <w:szCs w:val="18"/>
-          <w:lang w:eastAsia="en-GH"/>
-        </w:rPr>
-        <w:t>: {</w:t>
-      </w:r>
-    </w:p>
-    <w:p>
-      <w:pPr>
-        <w:shd w:val="clear" w:color="auto" w:fill="FFFFFE"/>
-        <w:spacing w:after="0" w:line="240" w:lineRule="atLeast"/>
-        <w:rPr>
-          <w:rFonts w:ascii="Courier New" w:eastAsia="Times New Roman" w:hAnsi="Courier New" w:cs="Courier New"/>
-          <w:color w:val="000000"/>
-          <w:sz w:val="18"/>
-          <w:szCs w:val="18"/>
-          <w:lang w:eastAsia="en-GH"/>
-        </w:rPr>
-      </w:pPr>
-      <w:r>
-        <w:rPr>
-          <w:rFonts w:ascii="Courier New" w:eastAsia="Times New Roman" w:hAnsi="Courier New" w:cs="Courier New"/>
-          <w:color w:val="000000"/>
-          <w:sz w:val="18"/>
-          <w:szCs w:val="18"/>
-          <w:lang w:eastAsia="en-GH"/>
-        </w:rPr>
-        <w:t>            </w:t>
-      </w:r>
-      <w:r>
-        <w:rPr>
-          <w:rFonts w:ascii="Courier New" w:eastAsia="Times New Roman" w:hAnsi="Courier New" w:cs="Courier New"/>
-          <w:color w:val="A31515"/>
-          <w:sz w:val="18"/>
-          <w:szCs w:val="18"/>
-          <w:lang w:eastAsia="en-GH"/>
-        </w:rPr>
-        <w:t>"href"</w:t>
-      </w:r>
-      <w:r>
-        <w:rPr>
-          <w:rFonts w:ascii="Courier New" w:eastAsia="Times New Roman" w:hAnsi="Courier New" w:cs="Courier New"/>
-          <w:color w:val="000000"/>
-          <w:sz w:val="18"/>
-          <w:szCs w:val="18"/>
-          <w:lang w:eastAsia="en-GH"/>
-        </w:rPr>
-        <w:t>: </w:t>
-      </w:r>
-      <w:r>
-        <w:rPr>
-          <w:rFonts w:ascii="Courier New" w:eastAsia="Times New Roman" w:hAnsi="Courier New" w:cs="Courier New"/>
-          <w:color w:val="0451A5"/>
-          <w:sz w:val="18"/>
-          <w:szCs w:val="18"/>
-          <w:lang w:eastAsia="en-GH"/>
-        </w:rPr>
-        <w:t>"https://capmatch-staging.cfapps.io/users/1/addSDGs"</w:t>
-      </w:r>
-    </w:p>
-    <w:p>
-      <w:pPr>
-        <w:shd w:val="clear" w:color="auto" w:fill="FFFFFE"/>
-        <w:spacing w:after="0" w:line="240" w:lineRule="atLeast"/>
-        <w:rPr>
-          <w:rFonts w:ascii="Courier New" w:eastAsia="Times New Roman" w:hAnsi="Courier New" w:cs="Courier New"/>
-          <w:color w:val="000000"/>
-          <w:sz w:val="18"/>
-          <w:szCs w:val="18"/>
-          <w:lang w:eastAsia="en-GH"/>
-        </w:rPr>
-      </w:pPr>
-      <w:r>
-        <w:rPr>
-          <w:rFonts w:ascii="Courier New" w:eastAsia="Times New Roman" w:hAnsi="Courier New" w:cs="Courier New"/>
-          <w:color w:val="000000"/>
-          <w:sz w:val="18"/>
-          <w:szCs w:val="18"/>
-          <w:lang w:eastAsia="en-GH"/>
-        </w:rPr>
-        <w:t>        },</w:t>
-      </w:r>
-    </w:p>
-    <w:p>
-      <w:pPr>
-        <w:shd w:val="clear" w:color="auto" w:fill="FFFFFE"/>
-        <w:spacing w:after="0" w:line="240" w:lineRule="atLeast"/>
-        <w:rPr>
-          <w:rFonts w:ascii="Courier New" w:eastAsia="Times New Roman" w:hAnsi="Courier New" w:cs="Courier New"/>
-          <w:color w:val="000000"/>
-          <w:sz w:val="18"/>
-          <w:szCs w:val="18"/>
-          <w:lang w:eastAsia="en-GH"/>
-        </w:rPr>
-      </w:pPr>
-      <w:r>
-        <w:rPr>
-          <w:rFonts w:ascii="Courier New" w:eastAsia="Times New Roman" w:hAnsi="Courier New" w:cs="Courier New"/>
-          <w:color w:val="000000"/>
-          <w:sz w:val="18"/>
-          <w:szCs w:val="18"/>
-          <w:lang w:eastAsia="en-GH"/>
-        </w:rPr>
-        <w:t>        </w:t>
-      </w:r>
-      <w:r>
-        <w:rPr>
-          <w:rFonts w:ascii="Courier New" w:eastAsia="Times New Roman" w:hAnsi="Courier New" w:cs="Courier New"/>
-          <w:color w:val="A31515"/>
-          <w:sz w:val="18"/>
-          <w:szCs w:val="18"/>
-          <w:lang w:eastAsia="en-GH"/>
-        </w:rPr>
-        <w:t>"</w:t>
-      </w:r>
-      <w:proofErr w:type="spellStart"/>
-      <w:r>
-        <w:rPr>
-          <w:rFonts w:ascii="Courier New" w:eastAsia="Times New Roman" w:hAnsi="Courier New" w:cs="Courier New"/>
-          <w:color w:val="A31515"/>
-          <w:sz w:val="18"/>
-          <w:szCs w:val="18"/>
-          <w:lang w:eastAsia="en-GH"/>
-        </w:rPr>
-        <w:t>addSDG</w:t>
-      </w:r>
-      <w:proofErr w:type="spellEnd"/>
-      <w:r>
-        <w:rPr>
-          <w:rFonts w:ascii="Courier New" w:eastAsia="Times New Roman" w:hAnsi="Courier New" w:cs="Courier New"/>
-          <w:color w:val="A31515"/>
-          <w:sz w:val="18"/>
-          <w:szCs w:val="18"/>
-          <w:lang w:eastAsia="en-GH"/>
-        </w:rPr>
-        <w:t>"</w:t>
-      </w:r>
-      <w:r>
-        <w:rPr>
-          <w:rFonts w:ascii="Courier New" w:eastAsia="Times New Roman" w:hAnsi="Courier New" w:cs="Courier New"/>
-          <w:color w:val="000000"/>
-          <w:sz w:val="18"/>
-          <w:szCs w:val="18"/>
-          <w:lang w:eastAsia="en-GH"/>
-        </w:rPr>
-        <w:t>: {</w:t>
-      </w:r>
-    </w:p>
-    <w:p>
-      <w:pPr>
-        <w:shd w:val="clear" w:color="auto" w:fill="FFFFFE"/>
-        <w:spacing w:after="0" w:line="240" w:lineRule="atLeast"/>
-        <w:rPr>
-          <w:rFonts w:ascii="Courier New" w:eastAsia="Times New Roman" w:hAnsi="Courier New" w:cs="Courier New"/>
-          <w:color w:val="000000"/>
-          <w:sz w:val="18"/>
-          <w:szCs w:val="18"/>
-          <w:lang w:eastAsia="en-GH"/>
-        </w:rPr>
-      </w:pPr>
-      <w:r>
-        <w:rPr>
-          <w:rFonts w:ascii="Courier New" w:eastAsia="Times New Roman" w:hAnsi="Courier New" w:cs="Courier New"/>
-          <w:color w:val="000000"/>
-          <w:sz w:val="18"/>
-          <w:szCs w:val="18"/>
-          <w:lang w:eastAsia="en-GH"/>
-        </w:rPr>
-        <w:t>            </w:t>
-      </w:r>
-      <w:r>
-        <w:rPr>
-          <w:rFonts w:ascii="Courier New" w:eastAsia="Times New Roman" w:hAnsi="Courier New" w:cs="Courier New"/>
-          <w:color w:val="A31515"/>
-          <w:sz w:val="18"/>
-          <w:szCs w:val="18"/>
-          <w:lang w:eastAsia="en-GH"/>
-        </w:rPr>
-        <w:t>"href"</w:t>
-      </w:r>
-      <w:r>
-        <w:rPr>
-          <w:rFonts w:ascii="Courier New" w:eastAsia="Times New Roman" w:hAnsi="Courier New" w:cs="Courier New"/>
-          <w:color w:val="000000"/>
-          <w:sz w:val="18"/>
-          <w:szCs w:val="18"/>
-          <w:lang w:eastAsia="en-GH"/>
-        </w:rPr>
-        <w:t>: </w:t>
-      </w:r>
-      <w:r>
-        <w:rPr>
-          <w:rFonts w:ascii="Courier New" w:eastAsia="Times New Roman" w:hAnsi="Courier New" w:cs="Courier New"/>
-          <w:color w:val="0451A5"/>
-          <w:sz w:val="18"/>
-          <w:szCs w:val="18"/>
-          <w:lang w:eastAsia="en-GH"/>
-        </w:rPr>
-        <w:t>"https://capmatch-staging.cfapps.io/users/1/addSDG"</w:t>
-      </w:r>
-    </w:p>
-    <w:p>
-      <w:pPr>
-        <w:shd w:val="clear" w:color="auto" w:fill="FFFFFE"/>
-        <w:spacing w:after="0" w:line="240" w:lineRule="atLeast"/>
-        <w:rPr>
-          <w:rFonts w:ascii="Courier New" w:eastAsia="Times New Roman" w:hAnsi="Courier New" w:cs="Courier New"/>
-          <w:color w:val="000000"/>
-          <w:sz w:val="18"/>
-          <w:szCs w:val="18"/>
-          <w:lang w:eastAsia="en-GH"/>
-        </w:rPr>
-      </w:pPr>
-      <w:r>
-        <w:rPr>
-          <w:rFonts w:ascii="Courier New" w:eastAsia="Times New Roman" w:hAnsi="Courier New" w:cs="Courier New"/>
-          <w:color w:val="000000"/>
-          <w:sz w:val="18"/>
-          <w:szCs w:val="18"/>
-          <w:lang w:eastAsia="en-GH"/>
-        </w:rPr>
-        <w:t>        },</w:t>
-      </w:r>
-    </w:p>
-    <w:p>
-      <w:pPr>
-        <w:shd w:val="clear" w:color="auto" w:fill="FFFFFE"/>
-        <w:spacing w:after="0" w:line="240" w:lineRule="atLeast"/>
-        <w:rPr>
-          <w:rFonts w:ascii="Courier New" w:eastAsia="Times New Roman" w:hAnsi="Courier New" w:cs="Courier New"/>
-          <w:color w:val="000000"/>
-          <w:sz w:val="18"/>
-          <w:szCs w:val="18"/>
-          <w:lang w:eastAsia="en-GH"/>
-        </w:rPr>
-      </w:pPr>
-      <w:r>
-        <w:rPr>
-          <w:rFonts w:ascii="Courier New" w:eastAsia="Times New Roman" w:hAnsi="Courier New" w:cs="Courier New"/>
-          <w:color w:val="000000"/>
-          <w:sz w:val="18"/>
-          <w:szCs w:val="18"/>
-          <w:lang w:eastAsia="en-GH"/>
-        </w:rPr>
         <w:t>        </w:t>
       </w:r>
       <w:r>
@@ -5591,7 +6157,6 @@
         <w:rPr>
           <w:lang w:val="en-US"/>
         </w:rPr>
-        <w:lastRenderedPageBreak/>
         <w:t xml:space="preserve">To save the choices a user makes, </w:t>
       </w:r>
       <w:proofErr w:type="gramStart"/>
@@ -6390,6 +6955,7 @@
           <w:szCs w:val="18"/>
           <w:lang w:eastAsia="en-GH"/>
         </w:rPr>
+        <w:lastRenderedPageBreak/>
         <w:t>       {</w:t>
       </w:r>
     </w:p>
@@ -7682,7 +8248,6 @@
           <w:szCs w:val="18"/>
           <w:lang w:eastAsia="en-GH"/>
         </w:rPr>
-        <w:lastRenderedPageBreak/>
         <w:t>                   </w:t>
       </w:r>
       <w:r>
@@ -8075,6 +8640,7 @@
         <w:rPr>
           <w:lang w:val="en-US"/>
         </w:rPr>
+        <w:lastRenderedPageBreak/>
         <w:t xml:space="preserve">This endpoint will return a status code of 404 </w:t>
       </w:r>
       <w:r>
@@ -8420,7 +8986,6 @@
           <w:bCs/>
           <w:lang w:val="en-US"/>
         </w:rPr>
-        <w:lastRenderedPageBreak/>
         <w:t>LOGGING IN</w:t>
       </w:r>
     </w:p>
@@ -9112,6 +9677,7 @@
           <w:szCs w:val="18"/>
           <w:lang w:eastAsia="en-GH"/>
         </w:rPr>
+        <w:lastRenderedPageBreak/>
         <w:t>    </w:t>
       </w:r>
       <w:r>
@@ -10485,7 +11051,6 @@
           <w:szCs w:val="18"/>
           <w:lang w:eastAsia="en-GH"/>
         </w:rPr>
-        <w:lastRenderedPageBreak/>
         <w:t>        },</w:t>
       </w:r>
     </w:p>
@@ -12256,6 +12821,21 @@
 </file>
 
 <file path=customXml/item1.xml><?xml version="1.0" encoding="utf-8"?>
+<p:properties xmlns:p="http://schemas.microsoft.com/office/2006/metadata/properties" xmlns:xsi="http://www.w3.org/2001/XMLSchema-instance" xmlns:pc="http://schemas.microsoft.com/office/infopath/2007/PartnerControls">
+  <documentManagement/>
+</p:properties>
+</file>
+
+<file path=customXml/item2.xml><?xml version="1.0" encoding="utf-8"?>
+<?mso-contentType ?>
+<FormTemplates xmlns="http://schemas.microsoft.com/sharepoint/v3/contenttype/forms">
+  <Display>DocumentLibraryForm</Display>
+  <Edit>DocumentLibraryForm</Edit>
+  <New>DocumentLibraryForm</New>
+</FormTemplates>
+</file>
+
+<file path=customXml/item3.xml><?xml version="1.0" encoding="utf-8"?>
 <ct:contentTypeSchema xmlns:ct="http://schemas.microsoft.com/office/2006/metadata/contentType" xmlns:ma="http://schemas.microsoft.com/office/2006/metadata/properties/metaAttributes" ct:_="" ma:_="" ma:contentTypeName="Document" ma:contentTypeID="0x010100C5CC60DD0C128C44AC2AE3F1766FFB2F" ma:contentTypeVersion="12" ma:contentTypeDescription="Create a new document." ma:contentTypeScope="" ma:versionID="25d7e070331e886e6f73924b584637d9">
   <xsd:schema xmlns:xsd="http://www.w3.org/2001/XMLSchema" xmlns:xs="http://www.w3.org/2001/XMLSchema" xmlns:p="http://schemas.microsoft.com/office/2006/metadata/properties" xmlns:ns3="8ae24df3-387c-463a-b13b-bf0b5eefbe67" xmlns:ns4="1a3accb0-1a4a-4ab7-a8eb-f9cbd52ac2f0" targetNamespace="http://schemas.microsoft.com/office/2006/metadata/properties" ma:root="true" ma:fieldsID="42890ec6199d7697ffdf104b80eacc5c" ns3:_="" ns4:_="">
     <xsd:import namespace="8ae24df3-387c-463a-b13b-bf0b5eefbe67"/>
@@ -12472,26 +13052,36 @@
 </ct:contentTypeSchema>
 </file>
 
-<file path=customXml/item2.xml><?xml version="1.0" encoding="utf-8"?>
-<?mso-contentType ?>
-<FormTemplates xmlns="http://schemas.microsoft.com/sharepoint/v3/contenttype/forms">
-  <Display>DocumentLibraryForm</Display>
-  <Edit>DocumentLibraryForm</Edit>
-  <New>DocumentLibraryForm</New>
-</FormTemplates>
-</file>
-
-<file path=customXml/item3.xml><?xml version="1.0" encoding="utf-8"?>
-<p:properties xmlns:p="http://schemas.microsoft.com/office/2006/metadata/properties" xmlns:xsi="http://www.w3.org/2001/XMLSchema-instance" xmlns:pc="http://schemas.microsoft.com/office/infopath/2007/PartnerControls">
-  <documentManagement/>
-</p:properties>
-</file>
-
 <file path=customXml/item4.xml><?xml version="1.0" encoding="utf-8"?>
 <b:Sources xmlns:b="http://schemas.openxmlformats.org/officeDocument/2006/bibliography" xmlns="http://schemas.openxmlformats.org/officeDocument/2006/bibliography" SelectedStyle="\APASixthEditionOfficeOnline.xsl" StyleName="APA" Version="6"/>
 </file>
 
 <file path=customXml/itemProps1.xml><?xml version="1.0" encoding="utf-8"?>
+<ds:datastoreItem xmlns:ds="http://schemas.openxmlformats.org/officeDocument/2006/customXml" ds:itemID="{F95867C4-F615-47D5-9DD6-D941BA5D5037}">
+  <ds:schemaRefs>
+    <ds:schemaRef ds:uri="http://purl.org/dc/terms/"/>
+    <ds:schemaRef ds:uri="http://schemas.microsoft.com/office/2006/metadata/properties"/>
+    <ds:schemaRef ds:uri="http://purl.org/dc/dcmitype/"/>
+    <ds:schemaRef ds:uri="http://schemas.openxmlformats.org/package/2006/metadata/core-properties"/>
+    <ds:schemaRef ds:uri="http://www.w3.org/XML/1998/namespace"/>
+    <ds:schemaRef ds:uri="http://purl.org/dc/elements/1.1/"/>
+    <ds:schemaRef ds:uri="http://schemas.microsoft.com/office/2006/documentManagement/types"/>
+    <ds:schemaRef ds:uri="http://schemas.microsoft.com/office/infopath/2007/PartnerControls"/>
+    <ds:schemaRef ds:uri="1a3accb0-1a4a-4ab7-a8eb-f9cbd52ac2f0"/>
+    <ds:schemaRef ds:uri="8ae24df3-387c-463a-b13b-bf0b5eefbe67"/>
+  </ds:schemaRefs>
+</ds:datastoreItem>
+</file>
+
+<file path=customXml/itemProps2.xml><?xml version="1.0" encoding="utf-8"?>
+<ds:datastoreItem xmlns:ds="http://schemas.openxmlformats.org/officeDocument/2006/customXml" ds:itemID="{1E6F1664-07A8-4F86-B4B4-8BF093B016D4}">
+  <ds:schemaRefs>
+    <ds:schemaRef ds:uri="http://schemas.microsoft.com/sharepoint/v3/contenttype/forms"/>
+  </ds:schemaRefs>
+</ds:datastoreItem>
+</file>
+
+<file path=customXml/itemProps3.xml><?xml version="1.0" encoding="utf-8"?>
 <ds:datastoreItem xmlns:ds="http://schemas.openxmlformats.org/officeDocument/2006/customXml" ds:itemID="{54E26006-9675-4A08-91B4-7767EA8E8E0E}">
   <ds:schemaRefs>
     <ds:schemaRef ds:uri="http://schemas.microsoft.com/office/2006/metadata/contentType"/>
@@ -12510,33 +13100,8 @@
 </ds:datastoreItem>
 </file>
 
-<file path=customXml/itemProps2.xml><?xml version="1.0" encoding="utf-8"?>
-<ds:datastoreItem xmlns:ds="http://schemas.openxmlformats.org/officeDocument/2006/customXml" ds:itemID="{1E6F1664-07A8-4F86-B4B4-8BF093B016D4}">
-  <ds:schemaRefs>
-    <ds:schemaRef ds:uri="http://schemas.microsoft.com/sharepoint/v3/contenttype/forms"/>
-  </ds:schemaRefs>
-</ds:datastoreItem>
-</file>
-
-<file path=customXml/itemProps3.xml><?xml version="1.0" encoding="utf-8"?>
-<ds:datastoreItem xmlns:ds="http://schemas.openxmlformats.org/officeDocument/2006/customXml" ds:itemID="{F95867C4-F615-47D5-9DD6-D941BA5D5037}">
-  <ds:schemaRefs>
-    <ds:schemaRef ds:uri="http://purl.org/dc/terms/"/>
-    <ds:schemaRef ds:uri="http://schemas.microsoft.com/office/2006/metadata/properties"/>
-    <ds:schemaRef ds:uri="http://purl.org/dc/dcmitype/"/>
-    <ds:schemaRef ds:uri="http://schemas.openxmlformats.org/package/2006/metadata/core-properties"/>
-    <ds:schemaRef ds:uri="http://www.w3.org/XML/1998/namespace"/>
-    <ds:schemaRef ds:uri="http://purl.org/dc/elements/1.1/"/>
-    <ds:schemaRef ds:uri="http://schemas.microsoft.com/office/2006/documentManagement/types"/>
-    <ds:schemaRef ds:uri="http://schemas.microsoft.com/office/infopath/2007/PartnerControls"/>
-    <ds:schemaRef ds:uri="1a3accb0-1a4a-4ab7-a8eb-f9cbd52ac2f0"/>
-    <ds:schemaRef ds:uri="8ae24df3-387c-463a-b13b-bf0b5eefbe67"/>
-  </ds:schemaRefs>
-</ds:datastoreItem>
-</file>
-
 <file path=customXml/itemProps4.xml><?xml version="1.0" encoding="utf-8"?>
-<ds:datastoreItem xmlns:ds="http://schemas.openxmlformats.org/officeDocument/2006/customXml" ds:itemID="{B446E9F6-0CFA-4991-ABB0-AD96250BBCCC}">
+<ds:datastoreItem xmlns:ds="http://schemas.openxmlformats.org/officeDocument/2006/customXml" ds:itemID="{74341EBC-0246-4D2C-9DE5-5BA45A1D9A81}">
   <ds:schemaRefs>
     <ds:schemaRef ds:uri="http://schemas.openxmlformats.org/officeDocument/2006/bibliography"/>
   </ds:schemaRefs>

</xml_diff>

<commit_message>
Implement student faculty matching based on the Gale-Shapley Algorithm
</commit_message>
<xml_diff>
--- a/Docs/CAPMATCH SERVER ENDPOINTS.docx
+++ b/Docs/CAPMATCH SERVER ENDPOINTS.docx
@@ -12821,21 +12821,6 @@
 </file>
 
 <file path=customXml/item1.xml><?xml version="1.0" encoding="utf-8"?>
-<p:properties xmlns:p="http://schemas.microsoft.com/office/2006/metadata/properties" xmlns:xsi="http://www.w3.org/2001/XMLSchema-instance" xmlns:pc="http://schemas.microsoft.com/office/infopath/2007/PartnerControls">
-  <documentManagement/>
-</p:properties>
-</file>
-
-<file path=customXml/item2.xml><?xml version="1.0" encoding="utf-8"?>
-<?mso-contentType ?>
-<FormTemplates xmlns="http://schemas.microsoft.com/sharepoint/v3/contenttype/forms">
-  <Display>DocumentLibraryForm</Display>
-  <Edit>DocumentLibraryForm</Edit>
-  <New>DocumentLibraryForm</New>
-</FormTemplates>
-</file>
-
-<file path=customXml/item3.xml><?xml version="1.0" encoding="utf-8"?>
 <ct:contentTypeSchema xmlns:ct="http://schemas.microsoft.com/office/2006/metadata/contentType" xmlns:ma="http://schemas.microsoft.com/office/2006/metadata/properties/metaAttributes" ct:_="" ma:_="" ma:contentTypeName="Document" ma:contentTypeID="0x010100C5CC60DD0C128C44AC2AE3F1766FFB2F" ma:contentTypeVersion="12" ma:contentTypeDescription="Create a new document." ma:contentTypeScope="" ma:versionID="25d7e070331e886e6f73924b584637d9">
   <xsd:schema xmlns:xsd="http://www.w3.org/2001/XMLSchema" xmlns:xs="http://www.w3.org/2001/XMLSchema" xmlns:p="http://schemas.microsoft.com/office/2006/metadata/properties" xmlns:ns3="8ae24df3-387c-463a-b13b-bf0b5eefbe67" xmlns:ns4="1a3accb0-1a4a-4ab7-a8eb-f9cbd52ac2f0" targetNamespace="http://schemas.microsoft.com/office/2006/metadata/properties" ma:root="true" ma:fieldsID="42890ec6199d7697ffdf104b80eacc5c" ns3:_="" ns4:_="">
     <xsd:import namespace="8ae24df3-387c-463a-b13b-bf0b5eefbe67"/>
@@ -13052,36 +13037,26 @@
 </ct:contentTypeSchema>
 </file>
 
+<file path=customXml/item2.xml><?xml version="1.0" encoding="utf-8"?>
+<?mso-contentType ?>
+<FormTemplates xmlns="http://schemas.microsoft.com/sharepoint/v3/contenttype/forms">
+  <Display>DocumentLibraryForm</Display>
+  <Edit>DocumentLibraryForm</Edit>
+  <New>DocumentLibraryForm</New>
+</FormTemplates>
+</file>
+
+<file path=customXml/item3.xml><?xml version="1.0" encoding="utf-8"?>
+<p:properties xmlns:p="http://schemas.microsoft.com/office/2006/metadata/properties" xmlns:xsi="http://www.w3.org/2001/XMLSchema-instance" xmlns:pc="http://schemas.microsoft.com/office/infopath/2007/PartnerControls">
+  <documentManagement/>
+</p:properties>
+</file>
+
 <file path=customXml/item4.xml><?xml version="1.0" encoding="utf-8"?>
 <b:Sources xmlns:b="http://schemas.openxmlformats.org/officeDocument/2006/bibliography" xmlns="http://schemas.openxmlformats.org/officeDocument/2006/bibliography" SelectedStyle="\APASixthEditionOfficeOnline.xsl" StyleName="APA" Version="6"/>
 </file>
 
 <file path=customXml/itemProps1.xml><?xml version="1.0" encoding="utf-8"?>
-<ds:datastoreItem xmlns:ds="http://schemas.openxmlformats.org/officeDocument/2006/customXml" ds:itemID="{F95867C4-F615-47D5-9DD6-D941BA5D5037}">
-  <ds:schemaRefs>
-    <ds:schemaRef ds:uri="http://purl.org/dc/terms/"/>
-    <ds:schemaRef ds:uri="http://schemas.microsoft.com/office/2006/metadata/properties"/>
-    <ds:schemaRef ds:uri="http://purl.org/dc/dcmitype/"/>
-    <ds:schemaRef ds:uri="http://schemas.openxmlformats.org/package/2006/metadata/core-properties"/>
-    <ds:schemaRef ds:uri="http://www.w3.org/XML/1998/namespace"/>
-    <ds:schemaRef ds:uri="http://purl.org/dc/elements/1.1/"/>
-    <ds:schemaRef ds:uri="http://schemas.microsoft.com/office/2006/documentManagement/types"/>
-    <ds:schemaRef ds:uri="http://schemas.microsoft.com/office/infopath/2007/PartnerControls"/>
-    <ds:schemaRef ds:uri="1a3accb0-1a4a-4ab7-a8eb-f9cbd52ac2f0"/>
-    <ds:schemaRef ds:uri="8ae24df3-387c-463a-b13b-bf0b5eefbe67"/>
-  </ds:schemaRefs>
-</ds:datastoreItem>
-</file>
-
-<file path=customXml/itemProps2.xml><?xml version="1.0" encoding="utf-8"?>
-<ds:datastoreItem xmlns:ds="http://schemas.openxmlformats.org/officeDocument/2006/customXml" ds:itemID="{1E6F1664-07A8-4F86-B4B4-8BF093B016D4}">
-  <ds:schemaRefs>
-    <ds:schemaRef ds:uri="http://schemas.microsoft.com/sharepoint/v3/contenttype/forms"/>
-  </ds:schemaRefs>
-</ds:datastoreItem>
-</file>
-
-<file path=customXml/itemProps3.xml><?xml version="1.0" encoding="utf-8"?>
 <ds:datastoreItem xmlns:ds="http://schemas.openxmlformats.org/officeDocument/2006/customXml" ds:itemID="{54E26006-9675-4A08-91B4-7767EA8E8E0E}">
   <ds:schemaRefs>
     <ds:schemaRef ds:uri="http://schemas.microsoft.com/office/2006/metadata/contentType"/>
@@ -13100,8 +13075,33 @@
 </ds:datastoreItem>
 </file>
 
+<file path=customXml/itemProps2.xml><?xml version="1.0" encoding="utf-8"?>
+<ds:datastoreItem xmlns:ds="http://schemas.openxmlformats.org/officeDocument/2006/customXml" ds:itemID="{1E6F1664-07A8-4F86-B4B4-8BF093B016D4}">
+  <ds:schemaRefs>
+    <ds:schemaRef ds:uri="http://schemas.microsoft.com/sharepoint/v3/contenttype/forms"/>
+  </ds:schemaRefs>
+</ds:datastoreItem>
+</file>
+
+<file path=customXml/itemProps3.xml><?xml version="1.0" encoding="utf-8"?>
+<ds:datastoreItem xmlns:ds="http://schemas.openxmlformats.org/officeDocument/2006/customXml" ds:itemID="{F95867C4-F615-47D5-9DD6-D941BA5D5037}">
+  <ds:schemaRefs>
+    <ds:schemaRef ds:uri="http://purl.org/dc/dcmitype/"/>
+    <ds:schemaRef ds:uri="1a3accb0-1a4a-4ab7-a8eb-f9cbd52ac2f0"/>
+    <ds:schemaRef ds:uri="http://purl.org/dc/terms/"/>
+    <ds:schemaRef ds:uri="http://schemas.microsoft.com/office/2006/metadata/properties"/>
+    <ds:schemaRef ds:uri="http://purl.org/dc/elements/1.1/"/>
+    <ds:schemaRef ds:uri="http://www.w3.org/XML/1998/namespace"/>
+    <ds:schemaRef ds:uri="http://schemas.microsoft.com/office/2006/documentManagement/types"/>
+    <ds:schemaRef ds:uri="http://schemas.microsoft.com/office/infopath/2007/PartnerControls"/>
+    <ds:schemaRef ds:uri="http://schemas.openxmlformats.org/package/2006/metadata/core-properties"/>
+    <ds:schemaRef ds:uri="8ae24df3-387c-463a-b13b-bf0b5eefbe67"/>
+  </ds:schemaRefs>
+</ds:datastoreItem>
+</file>
+
 <file path=customXml/itemProps4.xml><?xml version="1.0" encoding="utf-8"?>
-<ds:datastoreItem xmlns:ds="http://schemas.openxmlformats.org/officeDocument/2006/customXml" ds:itemID="{74341EBC-0246-4D2C-9DE5-5BA45A1D9A81}">
+<ds:datastoreItem xmlns:ds="http://schemas.openxmlformats.org/officeDocument/2006/customXml" ds:itemID="{41745CAF-DA67-4C9E-BCBC-D57E7F815419}">
   <ds:schemaRefs>
     <ds:schemaRef ds:uri="http://schemas.openxmlformats.org/officeDocument/2006/bibliography"/>
   </ds:schemaRefs>

</xml_diff>

<commit_message>
Implement user session management with Redis
</commit_message>
<xml_diff>
--- a/Docs/CAPMATCH SERVER ENDPOINTS.docx
+++ b/Docs/CAPMATCH SERVER ENDPOINTS.docx
@@ -187,7 +187,20 @@
           <w:rPr>
             <w:rStyle w:val="Hyperlink"/>
           </w:rPr>
-          <w:t>https://capmatch-staging.cfapps.io/</w:t>
+          <w:t>https://capmatch-stag</w:t>
+        </w:r>
+        <w:r>
+          <w:rPr>
+            <w:rStyle w:val="Hyperlink"/>
+            <w:lang w:val="en-US"/>
+          </w:rPr>
+          <w:t>e</w:t>
+        </w:r>
+        <w:r>
+          <w:rPr>
+            <w:rStyle w:val="Hyperlink"/>
+          </w:rPr>
+          <w:t>.cfapps.io/</w:t>
         </w:r>
       </w:hyperlink>
       <w:r>
@@ -9007,41 +9020,13 @@
           <w:iCs/>
           <w:lang w:val="en-US"/>
         </w:rPr>
-        <w:t xml:space="preserve">&lt;basepath&gt;/login/student </w:t>
-      </w:r>
-      <w:r>
-        <w:rPr>
-          <w:lang w:val="en-US"/>
-        </w:rPr>
-        <w:t xml:space="preserve">or </w:t>
-      </w:r>
-      <w:r>
-        <w:rPr>
-          <w:i/>
-          <w:iCs/>
-          <w:lang w:val="en-US"/>
-        </w:rPr>
-        <w:t xml:space="preserve">&lt;basepath&gt;/login/faculty </w:t>
-      </w:r>
-      <w:r>
-        <w:rPr>
-          <w:lang w:val="en-US"/>
-        </w:rPr>
-        <w:t xml:space="preserve">for students and faculty </w:t>
-      </w:r>
-      <w:proofErr w:type="gramStart"/>
-      <w:r>
-        <w:rPr>
-          <w:lang w:val="en-US"/>
-        </w:rPr>
-        <w:t>logins</w:t>
-      </w:r>
-      <w:proofErr w:type="gramEnd"/>
-      <w:r>
-        <w:rPr>
-          <w:lang w:val="en-US"/>
-        </w:rPr>
-        <w:t xml:space="preserve"> respectively. The request body should be a JSON object as shown below.</w:t>
+        <w:t>&lt;basepath&gt;/login</w:t>
+      </w:r>
+      <w:r>
+        <w:rPr>
+          <w:lang w:val="en-US"/>
+        </w:rPr>
+        <w:t>. The request body should be a JSON object as shown below.</w:t>
       </w:r>
     </w:p>
     <w:p>
@@ -11833,11 +11818,190 @@
     <w:p>
       <w:pPr>
         <w:rPr>
+          <w:b/>
+          <w:bCs/>
+          <w:lang w:val="en-US"/>
+        </w:rPr>
+      </w:pPr>
+      <w:r>
+        <w:rPr>
+          <w:b/>
+          <w:bCs/>
+          <w:lang w:val="en-US"/>
+        </w:rPr>
+        <w:lastRenderedPageBreak/>
+        <w:t>FORGOT PASSWORD</w:t>
+      </w:r>
+    </w:p>
+    <w:p>
+      <w:pPr>
+        <w:rPr>
+          <w:lang w:val="en-US"/>
+        </w:rPr>
+      </w:pPr>
+      <w:r>
+        <w:rPr>
+          <w:lang w:val="en-US"/>
+        </w:rPr>
+        <w:t>To send a password reset email</w:t>
+      </w:r>
+      <w:r>
+        <w:rPr>
+          <w:lang w:val="en-US"/>
+        </w:rPr>
+        <w:t xml:space="preserve">, send a POST request to </w:t>
+      </w:r>
+      <w:r>
+        <w:rPr>
           <w:i/>
           <w:iCs/>
           <w:lang w:val="en-US"/>
         </w:rPr>
-      </w:pPr>
+        <w:t>&lt;basepath&gt;/users/</w:t>
+      </w:r>
+      <w:proofErr w:type="spellStart"/>
+      <w:r>
+        <w:rPr>
+          <w:i/>
+          <w:iCs/>
+          <w:lang w:val="en-US"/>
+        </w:rPr>
+        <w:t>forgotPassword</w:t>
+      </w:r>
+      <w:proofErr w:type="spellEnd"/>
+      <w:r>
+        <w:rPr>
+          <w:lang w:val="en-US"/>
+        </w:rPr>
+        <w:t xml:space="preserve">. </w:t>
+      </w:r>
+      <w:proofErr w:type="gramStart"/>
+      <w:r>
+        <w:rPr>
+          <w:lang w:val="en-US"/>
+        </w:rPr>
+        <w:t>You’ll</w:t>
+      </w:r>
+      <w:proofErr w:type="gramEnd"/>
+      <w:r>
+        <w:rPr>
+          <w:lang w:val="en-US"/>
+        </w:rPr>
+        <w:t xml:space="preserve"> need to provide an email in the request body.</w:t>
+      </w:r>
+    </w:p>
+    <w:p>
+      <w:pPr>
+        <w:rPr>
+          <w:lang w:val="en-US"/>
+        </w:rPr>
+      </w:pPr>
+      <w:r>
+        <w:rPr>
+          <w:lang w:val="en-US"/>
+        </w:rPr>
+        <w:t>{</w:t>
+      </w:r>
+    </w:p>
+    <w:p>
+      <w:pPr>
+        <w:rPr>
+          <w:lang w:val="en-US"/>
+        </w:rPr>
+      </w:pPr>
+      <w:r>
+        <w:rPr>
+          <w:lang w:val="en-US"/>
+        </w:rPr>
+        <w:tab/>
+        <w:t>“email”: “</w:t>
+      </w:r>
+      <w:hyperlink r:id="rId10" w:history="1">
+        <w:r>
+          <w:rPr>
+            <w:rStyle w:val="Hyperlink"/>
+            <w:lang w:val="en-US"/>
+          </w:rPr>
+          <w:t>rahul.srinivas@ashesi.edu.gh</w:t>
+        </w:r>
+      </w:hyperlink>
+      <w:r>
+        <w:rPr>
+          <w:lang w:val="en-US"/>
+        </w:rPr>
+        <w:t>”</w:t>
+      </w:r>
+    </w:p>
+    <w:p>
+      <w:pPr>
+        <w:rPr>
+          <w:lang w:val="en-US"/>
+        </w:rPr>
+      </w:pPr>
+      <w:r>
+        <w:rPr>
+          <w:lang w:val="en-US"/>
+        </w:rPr>
+        <w:t>}</w:t>
+      </w:r>
+    </w:p>
+    <w:p>
+      <w:pPr>
+        <w:rPr>
+          <w:lang w:val="en-US"/>
+        </w:rPr>
+      </w:pPr>
+    </w:p>
+    <w:p>
+      <w:pPr>
+        <w:rPr>
+          <w:lang w:val="en-US"/>
+        </w:rPr>
+      </w:pPr>
+      <w:r>
+        <w:rPr>
+          <w:lang w:val="en-US"/>
+        </w:rPr>
+        <w:t xml:space="preserve">If the provided email cannot be matched with any </w:t>
+      </w:r>
+      <w:r>
+        <w:rPr>
+          <w:lang w:val="en-US"/>
+        </w:rPr>
+        <w:t xml:space="preserve">registered user, a </w:t>
+      </w:r>
+      <w:r>
+        <w:rPr>
+          <w:lang w:val="en-US"/>
+        </w:rPr>
+        <w:t xml:space="preserve">406 Not Acceptable status code is received. </w:t>
+      </w:r>
+      <w:r>
+        <w:rPr>
+          <w:lang w:val="en-US"/>
+        </w:rPr>
+        <w:t xml:space="preserve">If the email is found and a status code received, </w:t>
+      </w:r>
+      <w:r>
+        <w:rPr>
+          <w:lang w:val="en-US"/>
+        </w:rPr>
+        <w:t xml:space="preserve">a </w:t>
+      </w:r>
+      <w:r>
+        <w:rPr>
+          <w:i/>
+          <w:iCs/>
+          <w:lang w:val="en-US"/>
+        </w:rPr>
+        <w:t xml:space="preserve">201 Created </w:t>
+      </w:r>
+      <w:r>
+        <w:rPr>
+          <w:lang w:val="en-US"/>
+        </w:rPr>
+        <w:t>response is received.</w:t>
+      </w:r>
     </w:p>
     <w:sectPr>
       <w:pgSz w:w="11906" w:h="16838"/>
@@ -12821,6 +12985,21 @@
 </file>
 
 <file path=customXml/item1.xml><?xml version="1.0" encoding="utf-8"?>
+<p:properties xmlns:p="http://schemas.microsoft.com/office/2006/metadata/properties" xmlns:xsi="http://www.w3.org/2001/XMLSchema-instance" xmlns:pc="http://schemas.microsoft.com/office/infopath/2007/PartnerControls">
+  <documentManagement/>
+</p:properties>
+</file>
+
+<file path=customXml/item2.xml><?xml version="1.0" encoding="utf-8"?>
+<?mso-contentType ?>
+<FormTemplates xmlns="http://schemas.microsoft.com/sharepoint/v3/contenttype/forms">
+  <Display>DocumentLibraryForm</Display>
+  <Edit>DocumentLibraryForm</Edit>
+  <New>DocumentLibraryForm</New>
+</FormTemplates>
+</file>
+
+<file path=customXml/item3.xml><?xml version="1.0" encoding="utf-8"?>
 <ct:contentTypeSchema xmlns:ct="http://schemas.microsoft.com/office/2006/metadata/contentType" xmlns:ma="http://schemas.microsoft.com/office/2006/metadata/properties/metaAttributes" ct:_="" ma:_="" ma:contentTypeName="Document" ma:contentTypeID="0x010100C5CC60DD0C128C44AC2AE3F1766FFB2F" ma:contentTypeVersion="12" ma:contentTypeDescription="Create a new document." ma:contentTypeScope="" ma:versionID="25d7e070331e886e6f73924b584637d9">
   <xsd:schema xmlns:xsd="http://www.w3.org/2001/XMLSchema" xmlns:xs="http://www.w3.org/2001/XMLSchema" xmlns:p="http://schemas.microsoft.com/office/2006/metadata/properties" xmlns:ns3="8ae24df3-387c-463a-b13b-bf0b5eefbe67" xmlns:ns4="1a3accb0-1a4a-4ab7-a8eb-f9cbd52ac2f0" targetNamespace="http://schemas.microsoft.com/office/2006/metadata/properties" ma:root="true" ma:fieldsID="42890ec6199d7697ffdf104b80eacc5c" ns3:_="" ns4:_="">
     <xsd:import namespace="8ae24df3-387c-463a-b13b-bf0b5eefbe67"/>
@@ -13037,26 +13216,36 @@
 </ct:contentTypeSchema>
 </file>
 
-<file path=customXml/item2.xml><?xml version="1.0" encoding="utf-8"?>
-<?mso-contentType ?>
-<FormTemplates xmlns="http://schemas.microsoft.com/sharepoint/v3/contenttype/forms">
-  <Display>DocumentLibraryForm</Display>
-  <Edit>DocumentLibraryForm</Edit>
-  <New>DocumentLibraryForm</New>
-</FormTemplates>
-</file>
-
-<file path=customXml/item3.xml><?xml version="1.0" encoding="utf-8"?>
-<p:properties xmlns:p="http://schemas.microsoft.com/office/2006/metadata/properties" xmlns:xsi="http://www.w3.org/2001/XMLSchema-instance" xmlns:pc="http://schemas.microsoft.com/office/infopath/2007/PartnerControls">
-  <documentManagement/>
-</p:properties>
-</file>
-
 <file path=customXml/item4.xml><?xml version="1.0" encoding="utf-8"?>
 <b:Sources xmlns:b="http://schemas.openxmlformats.org/officeDocument/2006/bibliography" xmlns="http://schemas.openxmlformats.org/officeDocument/2006/bibliography" SelectedStyle="\APASixthEditionOfficeOnline.xsl" StyleName="APA" Version="6"/>
 </file>
 
 <file path=customXml/itemProps1.xml><?xml version="1.0" encoding="utf-8"?>
+<ds:datastoreItem xmlns:ds="http://schemas.openxmlformats.org/officeDocument/2006/customXml" ds:itemID="{F95867C4-F615-47D5-9DD6-D941BA5D5037}">
+  <ds:schemaRefs>
+    <ds:schemaRef ds:uri="http://purl.org/dc/dcmitype/"/>
+    <ds:schemaRef ds:uri="1a3accb0-1a4a-4ab7-a8eb-f9cbd52ac2f0"/>
+    <ds:schemaRef ds:uri="http://purl.org/dc/terms/"/>
+    <ds:schemaRef ds:uri="http://schemas.microsoft.com/office/2006/metadata/properties"/>
+    <ds:schemaRef ds:uri="http://purl.org/dc/elements/1.1/"/>
+    <ds:schemaRef ds:uri="http://www.w3.org/XML/1998/namespace"/>
+    <ds:schemaRef ds:uri="http://schemas.microsoft.com/office/2006/documentManagement/types"/>
+    <ds:schemaRef ds:uri="http://schemas.microsoft.com/office/infopath/2007/PartnerControls"/>
+    <ds:schemaRef ds:uri="http://schemas.openxmlformats.org/package/2006/metadata/core-properties"/>
+    <ds:schemaRef ds:uri="8ae24df3-387c-463a-b13b-bf0b5eefbe67"/>
+  </ds:schemaRefs>
+</ds:datastoreItem>
+</file>
+
+<file path=customXml/itemProps2.xml><?xml version="1.0" encoding="utf-8"?>
+<ds:datastoreItem xmlns:ds="http://schemas.openxmlformats.org/officeDocument/2006/customXml" ds:itemID="{1E6F1664-07A8-4F86-B4B4-8BF093B016D4}">
+  <ds:schemaRefs>
+    <ds:schemaRef ds:uri="http://schemas.microsoft.com/sharepoint/v3/contenttype/forms"/>
+  </ds:schemaRefs>
+</ds:datastoreItem>
+</file>
+
+<file path=customXml/itemProps3.xml><?xml version="1.0" encoding="utf-8"?>
 <ds:datastoreItem xmlns:ds="http://schemas.openxmlformats.org/officeDocument/2006/customXml" ds:itemID="{54E26006-9675-4A08-91B4-7767EA8E8E0E}">
   <ds:schemaRefs>
     <ds:schemaRef ds:uri="http://schemas.microsoft.com/office/2006/metadata/contentType"/>
@@ -13075,33 +13264,8 @@
 </ds:datastoreItem>
 </file>
 
-<file path=customXml/itemProps2.xml><?xml version="1.0" encoding="utf-8"?>
-<ds:datastoreItem xmlns:ds="http://schemas.openxmlformats.org/officeDocument/2006/customXml" ds:itemID="{1E6F1664-07A8-4F86-B4B4-8BF093B016D4}">
-  <ds:schemaRefs>
-    <ds:schemaRef ds:uri="http://schemas.microsoft.com/sharepoint/v3/contenttype/forms"/>
-  </ds:schemaRefs>
-</ds:datastoreItem>
-</file>
-
-<file path=customXml/itemProps3.xml><?xml version="1.0" encoding="utf-8"?>
-<ds:datastoreItem xmlns:ds="http://schemas.openxmlformats.org/officeDocument/2006/customXml" ds:itemID="{F95867C4-F615-47D5-9DD6-D941BA5D5037}">
-  <ds:schemaRefs>
-    <ds:schemaRef ds:uri="http://purl.org/dc/dcmitype/"/>
-    <ds:schemaRef ds:uri="1a3accb0-1a4a-4ab7-a8eb-f9cbd52ac2f0"/>
-    <ds:schemaRef ds:uri="http://purl.org/dc/terms/"/>
-    <ds:schemaRef ds:uri="http://schemas.microsoft.com/office/2006/metadata/properties"/>
-    <ds:schemaRef ds:uri="http://purl.org/dc/elements/1.1/"/>
-    <ds:schemaRef ds:uri="http://www.w3.org/XML/1998/namespace"/>
-    <ds:schemaRef ds:uri="http://schemas.microsoft.com/office/2006/documentManagement/types"/>
-    <ds:schemaRef ds:uri="http://schemas.microsoft.com/office/infopath/2007/PartnerControls"/>
-    <ds:schemaRef ds:uri="http://schemas.openxmlformats.org/package/2006/metadata/core-properties"/>
-    <ds:schemaRef ds:uri="8ae24df3-387c-463a-b13b-bf0b5eefbe67"/>
-  </ds:schemaRefs>
-</ds:datastoreItem>
-</file>
-
 <file path=customXml/itemProps4.xml><?xml version="1.0" encoding="utf-8"?>
-<ds:datastoreItem xmlns:ds="http://schemas.openxmlformats.org/officeDocument/2006/customXml" ds:itemID="{41745CAF-DA67-4C9E-BCBC-D57E7F815419}">
+<ds:datastoreItem xmlns:ds="http://schemas.openxmlformats.org/officeDocument/2006/customXml" ds:itemID="{B36E4057-F540-45CB-8A86-0E83988B1E64}">
   <ds:schemaRefs>
     <ds:schemaRef ds:uri="http://schemas.openxmlformats.org/officeDocument/2006/bibliography"/>
   </ds:schemaRefs>

</xml_diff>